<commit_message>
gotova dokumentacija prve faze
</commit_message>
<xml_diff>
--- a/dokumentacija/driveIT dokumentacija.docx
+++ b/dokumentacija/driveIT dokumentacija.docx
@@ -92,56 +92,38 @@
           <w:b/>
           <w:sz w:val="32"/>
         </w:rPr>
-        <w:t xml:space="preserve">Mislav </w:t>
-      </w:r>
-      <w:proofErr w:type="spellStart"/>
-      <w:r>
+        <w:t>Mislav Boras</w:t>
+      </w:r>
+    </w:p>
+    <w:p>
+      <w:pPr>
         <w:rPr>
           <w:b/>
           <w:sz w:val="32"/>
         </w:rPr>
-        <w:t>Boras</w:t>
-      </w:r>
-      <w:proofErr w:type="spellEnd"/>
-    </w:p>
-    <w:p>
-      <w:pPr>
+      </w:pPr>
+      <w:r>
         <w:rPr>
           <w:b/>
           <w:sz w:val="32"/>
         </w:rPr>
-      </w:pPr>
-      <w:r>
+        <w:t>Andrea Pleše</w:t>
+      </w:r>
+    </w:p>
+    <w:p>
+      <w:pPr>
         <w:rPr>
           <w:b/>
           <w:sz w:val="32"/>
         </w:rPr>
-        <w:t>Andrea Pleše</w:t>
-      </w:r>
-    </w:p>
-    <w:p>
-      <w:pPr>
+      </w:pPr>
+      <w:r>
         <w:rPr>
           <w:b/>
           <w:sz w:val="32"/>
         </w:rPr>
-      </w:pPr>
-      <w:r>
-        <w:rPr>
-          <w:b/>
-          <w:sz w:val="32"/>
-        </w:rPr>
-        <w:t xml:space="preserve">Lovro </w:t>
-      </w:r>
-      <w:proofErr w:type="spellStart"/>
-      <w:r>
-        <w:rPr>
-          <w:b/>
-          <w:sz w:val="32"/>
-        </w:rPr>
-        <w:t>Predovan</w:t>
-      </w:r>
-      <w:proofErr w:type="spellEnd"/>
+        <w:t>Lovro Predovan</w:t>
+      </w:r>
     </w:p>
     <w:p>
       <w:pPr>
@@ -189,7 +171,6 @@
           <w:sz w:val="40"/>
         </w:rPr>
       </w:pPr>
-      <w:proofErr w:type="spellStart"/>
       <w:r>
         <w:rPr>
           <w:rFonts w:cs="Arial"/>
@@ -197,7 +178,6 @@
         </w:rPr>
         <w:t>driveIT</w:t>
       </w:r>
-      <w:proofErr w:type="spellEnd"/>
     </w:p>
     <w:p>
       <w:pPr>
@@ -417,56 +397,28 @@
         <w:rPr>
           <w:b/>
         </w:rPr>
-        <w:t xml:space="preserve">Mislav </w:t>
-      </w:r>
-      <w:proofErr w:type="spellStart"/>
-      <w:r>
+        <w:t>Mislav Boras, 39920/11-R, redovni student, Poslovni sustavi</w:t>
+      </w:r>
+    </w:p>
+    <w:p>
+      <w:pPr>
         <w:rPr>
           <w:b/>
         </w:rPr>
-        <w:t>Boras</w:t>
-      </w:r>
-      <w:proofErr w:type="spellEnd"/>
+      </w:pPr>
       <w:r>
         <w:rPr>
           <w:b/>
         </w:rPr>
-        <w:t>, 39920/11-R, redovni student, Poslovni sustavi</w:t>
-      </w:r>
-    </w:p>
-    <w:p>
-      <w:pPr>
+        <w:t>Andrea Pleše, 40070/11-R, redovni student, Poslovni sustavi</w:t>
+      </w:r>
+    </w:p>
+    <w:p>
+      <w:r>
         <w:rPr>
           <w:b/>
         </w:rPr>
-      </w:pPr>
-      <w:r>
-        <w:rPr>
-          <w:b/>
-        </w:rPr>
-        <w:t>Andrea Pleše, 40070/11-R, redovni student, Poslovni sustavi</w:t>
-      </w:r>
-    </w:p>
-    <w:p>
-      <w:r>
-        <w:rPr>
-          <w:b/>
-        </w:rPr>
-        <w:t xml:space="preserve">Lovro </w:t>
-      </w:r>
-      <w:proofErr w:type="spellStart"/>
-      <w:r>
-        <w:rPr>
-          <w:b/>
-        </w:rPr>
-        <w:t>Predovan</w:t>
-      </w:r>
-      <w:proofErr w:type="spellEnd"/>
-      <w:r>
-        <w:rPr>
-          <w:b/>
-        </w:rPr>
-        <w:t>, 40075/11-R, redovni student, Informacijski sustavi</w:t>
+        <w:t>Lovro Predovan, 40075/11-R, redovni student, Informacijski sustavi</w:t>
       </w:r>
     </w:p>
     <w:p>
@@ -498,7 +450,6 @@
           <w:sz w:val="44"/>
         </w:rPr>
       </w:pPr>
-      <w:proofErr w:type="spellStart"/>
       <w:r>
         <w:rPr>
           <w:rFonts w:cs="Arial"/>
@@ -506,7 +457,6 @@
         </w:rPr>
         <w:t>driveIT</w:t>
       </w:r>
-      <w:proofErr w:type="spellEnd"/>
     </w:p>
     <w:p>
       <w:pPr>
@@ -577,13 +527,8 @@
         <w:jc w:val="left"/>
       </w:pPr>
       <w:r>
-        <w:t xml:space="preserve">Doc.dr.sc. Zlatko </w:t>
-      </w:r>
-      <w:proofErr w:type="spellStart"/>
-      <w:r>
-        <w:t>Stapić</w:t>
-      </w:r>
-      <w:proofErr w:type="spellEnd"/>
+        <w:t>Doc.dr.sc. Zlatko Stapić</w:t>
+      </w:r>
     </w:p>
     <w:p>
       <w:pPr>
@@ -698,7 +643,7 @@
       <w:r>
         <w:fldChar w:fldCharType="separate"/>
       </w:r>
-      <w:hyperlink w:anchor="_Toc386380066" w:history="1">
+      <w:hyperlink w:anchor="_Toc386391880" w:history="1">
         <w:r>
           <w:rPr>
             <w:rStyle w:val="Hyperlink"/>
@@ -741,7 +686,7 @@
             <w:noProof/>
             <w:webHidden/>
           </w:rPr>
-          <w:instrText xml:space="preserve"> PAGEREF _Toc386380066 \h </w:instrText>
+          <w:instrText xml:space="preserve"> PAGEREF _Toc386391880 \h </w:instrText>
         </w:r>
         <w:r>
           <w:rPr>
@@ -782,7 +727,7 @@
           <w:szCs w:val="22"/>
         </w:rPr>
       </w:pPr>
-      <w:hyperlink w:anchor="_Toc386380067" w:history="1">
+      <w:hyperlink w:anchor="_Toc386391881" w:history="1">
         <w:r>
           <w:rPr>
             <w:rStyle w:val="Hyperlink"/>
@@ -825,7 +770,7 @@
             <w:noProof/>
             <w:webHidden/>
           </w:rPr>
-          <w:instrText xml:space="preserve"> PAGEREF _Toc386380067 \h </w:instrText>
+          <w:instrText xml:space="preserve"> PAGEREF _Toc386391881 \h </w:instrText>
         </w:r>
         <w:r>
           <w:rPr>
@@ -866,7 +811,7 @@
           <w:szCs w:val="22"/>
         </w:rPr>
       </w:pPr>
-      <w:hyperlink w:anchor="_Toc386380068" w:history="1">
+      <w:hyperlink w:anchor="_Toc386391882" w:history="1">
         <w:r>
           <w:rPr>
             <w:rStyle w:val="Hyperlink"/>
@@ -909,7 +854,7 @@
             <w:noProof/>
             <w:webHidden/>
           </w:rPr>
-          <w:instrText xml:space="preserve"> PAGEREF _Toc386380068 \h </w:instrText>
+          <w:instrText xml:space="preserve"> PAGEREF _Toc386391882 \h </w:instrText>
         </w:r>
         <w:r>
           <w:rPr>
@@ -950,7 +895,7 @@
           <w:szCs w:val="22"/>
         </w:rPr>
       </w:pPr>
-      <w:hyperlink w:anchor="_Toc386380069" w:history="1">
+      <w:hyperlink w:anchor="_Toc386391883" w:history="1">
         <w:r>
           <w:rPr>
             <w:rStyle w:val="Hyperlink"/>
@@ -993,7 +938,7 @@
             <w:noProof/>
             <w:webHidden/>
           </w:rPr>
-          <w:instrText xml:space="preserve"> PAGEREF _Toc386380069 \h </w:instrText>
+          <w:instrText xml:space="preserve"> PAGEREF _Toc386391883 \h </w:instrText>
         </w:r>
         <w:r>
           <w:rPr>
@@ -1034,7 +979,7 @@
           <w:szCs w:val="22"/>
         </w:rPr>
       </w:pPr>
-      <w:hyperlink w:anchor="_Toc386380070" w:history="1">
+      <w:hyperlink w:anchor="_Toc386391884" w:history="1">
         <w:r>
           <w:rPr>
             <w:rStyle w:val="Hyperlink"/>
@@ -1077,7 +1022,7 @@
             <w:noProof/>
             <w:webHidden/>
           </w:rPr>
-          <w:instrText xml:space="preserve"> PAGEREF _Toc386380070 \h </w:instrText>
+          <w:instrText xml:space="preserve"> PAGEREF _Toc386391884 \h </w:instrText>
         </w:r>
         <w:r>
           <w:rPr>
@@ -1118,7 +1063,7 @@
           <w:szCs w:val="22"/>
         </w:rPr>
       </w:pPr>
-      <w:hyperlink w:anchor="_Toc386380071" w:history="1">
+      <w:hyperlink w:anchor="_Toc386391885" w:history="1">
         <w:r>
           <w:rPr>
             <w:rStyle w:val="Hyperlink"/>
@@ -1161,7 +1106,7 @@
             <w:noProof/>
             <w:webHidden/>
           </w:rPr>
-          <w:instrText xml:space="preserve"> PAGEREF _Toc386380071 \h </w:instrText>
+          <w:instrText xml:space="preserve"> PAGEREF _Toc386391885 \h </w:instrText>
         </w:r>
         <w:r>
           <w:rPr>
@@ -1202,7 +1147,7 @@
           <w:szCs w:val="22"/>
         </w:rPr>
       </w:pPr>
-      <w:hyperlink w:anchor="_Toc386380072" w:history="1">
+      <w:hyperlink w:anchor="_Toc386391886" w:history="1">
         <w:r>
           <w:rPr>
             <w:rStyle w:val="Hyperlink"/>
@@ -1245,7 +1190,7 @@
             <w:noProof/>
             <w:webHidden/>
           </w:rPr>
-          <w:instrText xml:space="preserve"> PAGEREF _Toc386380072 \h </w:instrText>
+          <w:instrText xml:space="preserve"> PAGEREF _Toc386391886 \h </w:instrText>
         </w:r>
         <w:r>
           <w:rPr>
@@ -1286,7 +1231,7 @@
           <w:szCs w:val="22"/>
         </w:rPr>
       </w:pPr>
-      <w:hyperlink w:anchor="_Toc386380073" w:history="1">
+      <w:hyperlink w:anchor="_Toc386391887" w:history="1">
         <w:r>
           <w:rPr>
             <w:rStyle w:val="Hyperlink"/>
@@ -1329,7 +1274,7 @@
             <w:noProof/>
             <w:webHidden/>
           </w:rPr>
-          <w:instrText xml:space="preserve"> PAGEREF _Toc386380073 \h </w:instrText>
+          <w:instrText xml:space="preserve"> PAGEREF _Toc386391887 \h </w:instrText>
         </w:r>
         <w:r>
           <w:rPr>
@@ -1370,7 +1315,7 @@
           <w:szCs w:val="22"/>
         </w:rPr>
       </w:pPr>
-      <w:hyperlink w:anchor="_Toc386380074" w:history="1">
+      <w:hyperlink w:anchor="_Toc386391888" w:history="1">
         <w:r>
           <w:rPr>
             <w:rStyle w:val="Hyperlink"/>
@@ -1413,7 +1358,7 @@
             <w:noProof/>
             <w:webHidden/>
           </w:rPr>
-          <w:instrText xml:space="preserve"> PAGEREF _Toc386380074 \h </w:instrText>
+          <w:instrText xml:space="preserve"> PAGEREF _Toc386391888 \h </w:instrText>
         </w:r>
         <w:r>
           <w:rPr>
@@ -1454,7 +1399,7 @@
           <w:szCs w:val="22"/>
         </w:rPr>
       </w:pPr>
-      <w:hyperlink w:anchor="_Toc386380075" w:history="1">
+      <w:hyperlink w:anchor="_Toc386391889" w:history="1">
         <w:r>
           <w:rPr>
             <w:rStyle w:val="Hyperlink"/>
@@ -1497,7 +1442,7 @@
             <w:noProof/>
             <w:webHidden/>
           </w:rPr>
-          <w:instrText xml:space="preserve"> PAGEREF _Toc386380075 \h </w:instrText>
+          <w:instrText xml:space="preserve"> PAGEREF _Toc386391889 \h </w:instrText>
         </w:r>
         <w:r>
           <w:rPr>
@@ -1538,7 +1483,7 @@
           <w:szCs w:val="22"/>
         </w:rPr>
       </w:pPr>
-      <w:hyperlink w:anchor="_Toc386380076" w:history="1">
+      <w:hyperlink w:anchor="_Toc386391890" w:history="1">
         <w:r>
           <w:rPr>
             <w:rStyle w:val="Hyperlink"/>
@@ -1581,7 +1526,7 @@
             <w:noProof/>
             <w:webHidden/>
           </w:rPr>
-          <w:instrText xml:space="preserve"> PAGEREF _Toc386380076 \h </w:instrText>
+          <w:instrText xml:space="preserve"> PAGEREF _Toc386391890 \h </w:instrText>
         </w:r>
         <w:r>
           <w:rPr>
@@ -1622,7 +1567,7 @@
           <w:szCs w:val="22"/>
         </w:rPr>
       </w:pPr>
-      <w:hyperlink w:anchor="_Toc386380077" w:history="1">
+      <w:hyperlink w:anchor="_Toc386391891" w:history="1">
         <w:r>
           <w:rPr>
             <w:rStyle w:val="Hyperlink"/>
@@ -1665,7 +1610,7 @@
             <w:noProof/>
             <w:webHidden/>
           </w:rPr>
-          <w:instrText xml:space="preserve"> PAGEREF _Toc386380077 \h </w:instrText>
+          <w:instrText xml:space="preserve"> PAGEREF _Toc386391891 \h </w:instrText>
         </w:r>
         <w:r>
           <w:rPr>
@@ -1706,7 +1651,7 @@
           <w:szCs w:val="22"/>
         </w:rPr>
       </w:pPr>
-      <w:hyperlink w:anchor="_Toc386380078" w:history="1">
+      <w:hyperlink w:anchor="_Toc386391892" w:history="1">
         <w:r>
           <w:rPr>
             <w:rStyle w:val="Hyperlink"/>
@@ -1749,7 +1694,7 @@
             <w:noProof/>
             <w:webHidden/>
           </w:rPr>
-          <w:instrText xml:space="preserve"> PAGEREF _Toc386380078 \h </w:instrText>
+          <w:instrText xml:space="preserve"> PAGEREF _Toc386391892 \h </w:instrText>
         </w:r>
         <w:r>
           <w:rPr>
@@ -1790,7 +1735,7 @@
           <w:szCs w:val="22"/>
         </w:rPr>
       </w:pPr>
-      <w:hyperlink w:anchor="_Toc386380079" w:history="1">
+      <w:hyperlink w:anchor="_Toc386391893" w:history="1">
         <w:r>
           <w:rPr>
             <w:rStyle w:val="Hyperlink"/>
@@ -1833,7 +1778,7 @@
             <w:noProof/>
             <w:webHidden/>
           </w:rPr>
-          <w:instrText xml:space="preserve"> PAGEREF _Toc386380079 \h </w:instrText>
+          <w:instrText xml:space="preserve"> PAGEREF _Toc386391893 \h </w:instrText>
         </w:r>
         <w:r>
           <w:rPr>
@@ -1874,7 +1819,7 @@
           <w:szCs w:val="22"/>
         </w:rPr>
       </w:pPr>
-      <w:hyperlink w:anchor="_Toc386380080" w:history="1">
+      <w:hyperlink w:anchor="_Toc386391894" w:history="1">
         <w:r>
           <w:rPr>
             <w:rStyle w:val="Hyperlink"/>
@@ -1917,7 +1862,7 @@
             <w:noProof/>
             <w:webHidden/>
           </w:rPr>
-          <w:instrText xml:space="preserve"> PAGEREF _Toc386380080 \h </w:instrText>
+          <w:instrText xml:space="preserve"> PAGEREF _Toc386391894 \h </w:instrText>
         </w:r>
         <w:r>
           <w:rPr>
@@ -1958,7 +1903,7 @@
           <w:szCs w:val="22"/>
         </w:rPr>
       </w:pPr>
-      <w:hyperlink w:anchor="_Toc386380081" w:history="1">
+      <w:hyperlink w:anchor="_Toc386391895" w:history="1">
         <w:r>
           <w:rPr>
             <w:rStyle w:val="Hyperlink"/>
@@ -2001,7 +1946,7 @@
             <w:noProof/>
             <w:webHidden/>
           </w:rPr>
-          <w:instrText xml:space="preserve"> PAGEREF _Toc386380081 \h </w:instrText>
+          <w:instrText xml:space="preserve"> PAGEREF _Toc386391895 \h </w:instrText>
         </w:r>
         <w:r>
           <w:rPr>
@@ -2042,7 +1987,7 @@
           <w:szCs w:val="22"/>
         </w:rPr>
       </w:pPr>
-      <w:hyperlink w:anchor="_Toc386380082" w:history="1">
+      <w:hyperlink w:anchor="_Toc386391896" w:history="1">
         <w:r>
           <w:rPr>
             <w:rStyle w:val="Hyperlink"/>
@@ -2085,7 +2030,7 @@
             <w:noProof/>
             <w:webHidden/>
           </w:rPr>
-          <w:instrText xml:space="preserve"> PAGEREF _Toc386380082 \h </w:instrText>
+          <w:instrText xml:space="preserve"> PAGEREF _Toc386391896 \h </w:instrText>
         </w:r>
         <w:r>
           <w:rPr>
@@ -2126,7 +2071,7 @@
           <w:szCs w:val="22"/>
         </w:rPr>
       </w:pPr>
-      <w:hyperlink w:anchor="_Toc386380083" w:history="1">
+      <w:hyperlink w:anchor="_Toc386391897" w:history="1">
         <w:r>
           <w:rPr>
             <w:rStyle w:val="Hyperlink"/>
@@ -2169,7 +2114,7 @@
             <w:noProof/>
             <w:webHidden/>
           </w:rPr>
-          <w:instrText xml:space="preserve"> PAGEREF _Toc386380083 \h </w:instrText>
+          <w:instrText xml:space="preserve"> PAGEREF _Toc386391897 \h </w:instrText>
         </w:r>
         <w:r>
           <w:rPr>
@@ -2210,7 +2155,7 @@
           <w:szCs w:val="22"/>
         </w:rPr>
       </w:pPr>
-      <w:hyperlink w:anchor="_Toc386380084" w:history="1">
+      <w:hyperlink w:anchor="_Toc386391898" w:history="1">
         <w:r>
           <w:rPr>
             <w:rStyle w:val="Hyperlink"/>
@@ -2253,7 +2198,7 @@
             <w:noProof/>
             <w:webHidden/>
           </w:rPr>
-          <w:instrText xml:space="preserve"> PAGEREF _Toc386380084 \h </w:instrText>
+          <w:instrText xml:space="preserve"> PAGEREF _Toc386391898 \h </w:instrText>
         </w:r>
         <w:r>
           <w:rPr>
@@ -2294,7 +2239,7 @@
           <w:szCs w:val="22"/>
         </w:rPr>
       </w:pPr>
-      <w:hyperlink w:anchor="_Toc386380085" w:history="1">
+      <w:hyperlink w:anchor="_Toc386391899" w:history="1">
         <w:r>
           <w:rPr>
             <w:rStyle w:val="Hyperlink"/>
@@ -2337,7 +2282,7 @@
             <w:noProof/>
             <w:webHidden/>
           </w:rPr>
-          <w:instrText xml:space="preserve"> PAGEREF _Toc386380085 \h </w:instrText>
+          <w:instrText xml:space="preserve"> PAGEREF _Toc386391899 \h </w:instrText>
         </w:r>
         <w:r>
           <w:rPr>
@@ -2378,7 +2323,7 @@
           <w:szCs w:val="22"/>
         </w:rPr>
       </w:pPr>
-      <w:hyperlink w:anchor="_Toc386380086" w:history="1">
+      <w:hyperlink w:anchor="_Toc386391900" w:history="1">
         <w:r>
           <w:rPr>
             <w:rStyle w:val="Hyperlink"/>
@@ -2421,7 +2366,7 @@
             <w:noProof/>
             <w:webHidden/>
           </w:rPr>
-          <w:instrText xml:space="preserve"> PAGEREF _Toc386380086 \h </w:instrText>
+          <w:instrText xml:space="preserve"> PAGEREF _Toc386391900 \h </w:instrText>
         </w:r>
         <w:r>
           <w:rPr>
@@ -2462,7 +2407,7 @@
           <w:szCs w:val="22"/>
         </w:rPr>
       </w:pPr>
-      <w:hyperlink w:anchor="_Toc386380087" w:history="1">
+      <w:hyperlink w:anchor="_Toc386391901" w:history="1">
         <w:r>
           <w:rPr>
             <w:rStyle w:val="Hyperlink"/>
@@ -2505,7 +2450,7 @@
             <w:noProof/>
             <w:webHidden/>
           </w:rPr>
-          <w:instrText xml:space="preserve"> PAGEREF _Toc386380087 \h </w:instrText>
+          <w:instrText xml:space="preserve"> PAGEREF _Toc386391901 \h </w:instrText>
         </w:r>
         <w:r>
           <w:rPr>
@@ -2546,7 +2491,7 @@
           <w:szCs w:val="22"/>
         </w:rPr>
       </w:pPr>
-      <w:hyperlink w:anchor="_Toc386380088" w:history="1">
+      <w:hyperlink w:anchor="_Toc386391902" w:history="1">
         <w:r>
           <w:rPr>
             <w:rStyle w:val="Hyperlink"/>
@@ -2589,7 +2534,7 @@
             <w:noProof/>
             <w:webHidden/>
           </w:rPr>
-          <w:instrText xml:space="preserve"> PAGEREF _Toc386380088 \h </w:instrText>
+          <w:instrText xml:space="preserve"> PAGEREF _Toc386391902 \h </w:instrText>
         </w:r>
         <w:r>
           <w:rPr>
@@ -2630,7 +2575,7 @@
           <w:szCs w:val="22"/>
         </w:rPr>
       </w:pPr>
-      <w:hyperlink w:anchor="_Toc386380089" w:history="1">
+      <w:hyperlink w:anchor="_Toc386391903" w:history="1">
         <w:r>
           <w:rPr>
             <w:rStyle w:val="Hyperlink"/>
@@ -2673,7 +2618,7 @@
             <w:noProof/>
             <w:webHidden/>
           </w:rPr>
-          <w:instrText xml:space="preserve"> PAGEREF _Toc386380089 \h </w:instrText>
+          <w:instrText xml:space="preserve"> PAGEREF _Toc386391903 \h </w:instrText>
         </w:r>
         <w:r>
           <w:rPr>
@@ -2714,7 +2659,7 @@
           <w:szCs w:val="22"/>
         </w:rPr>
       </w:pPr>
-      <w:hyperlink w:anchor="_Toc386380090" w:history="1">
+      <w:hyperlink w:anchor="_Toc386391904" w:history="1">
         <w:r>
           <w:rPr>
             <w:rStyle w:val="Hyperlink"/>
@@ -2757,7 +2702,7 @@
             <w:noProof/>
             <w:webHidden/>
           </w:rPr>
-          <w:instrText xml:space="preserve"> PAGEREF _Toc386380090 \h </w:instrText>
+          <w:instrText xml:space="preserve"> PAGEREF _Toc386391904 \h </w:instrText>
         </w:r>
         <w:r>
           <w:rPr>
@@ -2777,7 +2722,7 @@
             <w:noProof/>
             <w:webHidden/>
           </w:rPr>
-          <w:t>7</w:t>
+          <w:t>8</w:t>
         </w:r>
         <w:r>
           <w:rPr>
@@ -2798,7 +2743,7 @@
           <w:szCs w:val="22"/>
         </w:rPr>
       </w:pPr>
-      <w:hyperlink w:anchor="_Toc386380091" w:history="1">
+      <w:hyperlink w:anchor="_Toc386391905" w:history="1">
         <w:r>
           <w:rPr>
             <w:rStyle w:val="Hyperlink"/>
@@ -2841,7 +2786,7 @@
             <w:noProof/>
             <w:webHidden/>
           </w:rPr>
-          <w:instrText xml:space="preserve"> PAGEREF _Toc386380091 \h </w:instrText>
+          <w:instrText xml:space="preserve"> PAGEREF _Toc386391905 \h </w:instrText>
         </w:r>
         <w:r>
           <w:rPr>
@@ -2882,7 +2827,7 @@
           <w:szCs w:val="22"/>
         </w:rPr>
       </w:pPr>
-      <w:hyperlink w:anchor="_Toc386380092" w:history="1">
+      <w:hyperlink w:anchor="_Toc386391906" w:history="1">
         <w:r>
           <w:rPr>
             <w:rStyle w:val="Hyperlink"/>
@@ -2904,7 +2849,7 @@
             <w:rStyle w:val="Hyperlink"/>
             <w:noProof/>
           </w:rPr>
-          <w:t>Projektna dokumetacija</w:t>
+          <w:t>Projektna dokumentacija</w:t>
         </w:r>
         <w:r>
           <w:rPr>
@@ -2925,7 +2870,7 @@
             <w:noProof/>
             <w:webHidden/>
           </w:rPr>
-          <w:instrText xml:space="preserve"> PAGEREF _Toc386380092 \h </w:instrText>
+          <w:instrText xml:space="preserve"> PAGEREF _Toc386391906 \h </w:instrText>
         </w:r>
         <w:r>
           <w:rPr>
@@ -2966,7 +2911,7 @@
           <w:szCs w:val="22"/>
         </w:rPr>
       </w:pPr>
-      <w:hyperlink w:anchor="_Toc386380093" w:history="1">
+      <w:hyperlink w:anchor="_Toc386391907" w:history="1">
         <w:r>
           <w:rPr>
             <w:rStyle w:val="Hyperlink"/>
@@ -3009,7 +2954,7 @@
             <w:noProof/>
             <w:webHidden/>
           </w:rPr>
-          <w:instrText xml:space="preserve"> PAGEREF _Toc386380093 \h </w:instrText>
+          <w:instrText xml:space="preserve"> PAGEREF _Toc386391907 \h </w:instrText>
         </w:r>
         <w:r>
           <w:rPr>
@@ -3050,7 +2995,7 @@
           <w:szCs w:val="22"/>
         </w:rPr>
       </w:pPr>
-      <w:hyperlink w:anchor="_Toc386380094" w:history="1">
+      <w:hyperlink w:anchor="_Toc386391908" w:history="1">
         <w:r>
           <w:rPr>
             <w:rStyle w:val="Hyperlink"/>
@@ -3093,7 +3038,7 @@
             <w:noProof/>
             <w:webHidden/>
           </w:rPr>
-          <w:instrText xml:space="preserve"> PAGEREF _Toc386380094 \h </w:instrText>
+          <w:instrText xml:space="preserve"> PAGEREF _Toc386391908 \h </w:instrText>
         </w:r>
         <w:r>
           <w:rPr>
@@ -3113,7 +3058,7 @@
             <w:noProof/>
             <w:webHidden/>
           </w:rPr>
-          <w:t>9</w:t>
+          <w:t>11</w:t>
         </w:r>
         <w:r>
           <w:rPr>
@@ -3134,7 +3079,7 @@
           <w:szCs w:val="22"/>
         </w:rPr>
       </w:pPr>
-      <w:hyperlink w:anchor="_Toc386380095" w:history="1">
+      <w:hyperlink w:anchor="_Toc386391909" w:history="1">
         <w:r>
           <w:rPr>
             <w:rStyle w:val="Hyperlink"/>
@@ -3177,7 +3122,7 @@
             <w:noProof/>
             <w:webHidden/>
           </w:rPr>
-          <w:instrText xml:space="preserve"> PAGEREF _Toc386380095 \h </w:instrText>
+          <w:instrText xml:space="preserve"> PAGEREF _Toc386391909 \h </w:instrText>
         </w:r>
         <w:r>
           <w:rPr>
@@ -3197,7 +3142,7 @@
             <w:noProof/>
             <w:webHidden/>
           </w:rPr>
-          <w:t>9</w:t>
+          <w:t>14</w:t>
         </w:r>
         <w:r>
           <w:rPr>
@@ -3218,7 +3163,7 @@
           <w:szCs w:val="22"/>
         </w:rPr>
       </w:pPr>
-      <w:hyperlink w:anchor="_Toc386380096" w:history="1">
+      <w:hyperlink w:anchor="_Toc386391910" w:history="1">
         <w:r>
           <w:rPr>
             <w:rStyle w:val="Hyperlink"/>
@@ -3261,7 +3206,7 @@
             <w:noProof/>
             <w:webHidden/>
           </w:rPr>
-          <w:instrText xml:space="preserve"> PAGEREF _Toc386380096 \h </w:instrText>
+          <w:instrText xml:space="preserve"> PAGEREF _Toc386391910 \h </w:instrText>
         </w:r>
         <w:r>
           <w:rPr>
@@ -3281,7 +3226,847 @@
             <w:noProof/>
             <w:webHidden/>
           </w:rPr>
-          <w:t>9</w:t>
+          <w:t>14</w:t>
+        </w:r>
+        <w:r>
+          <w:rPr>
+            <w:noProof/>
+            <w:webHidden/>
+          </w:rPr>
+          <w:fldChar w:fldCharType="end"/>
+        </w:r>
+      </w:hyperlink>
+    </w:p>
+    <w:p>
+      <w:pPr>
+        <w:pStyle w:val="TOC1"/>
+        <w:rPr>
+          <w:rFonts w:asciiTheme="minorHAnsi" w:eastAsiaTheme="minorEastAsia" w:hAnsiTheme="minorHAnsi" w:cstheme="minorBidi"/>
+          <w:noProof/>
+          <w:sz w:val="22"/>
+          <w:szCs w:val="22"/>
+        </w:rPr>
+      </w:pPr>
+      <w:hyperlink w:anchor="_Toc386391911" w:history="1">
+        <w:r>
+          <w:rPr>
+            <w:rStyle w:val="Hyperlink"/>
+            <w:noProof/>
+          </w:rPr>
+          <w:t>4.</w:t>
+        </w:r>
+        <w:r>
+          <w:rPr>
+            <w:rFonts w:asciiTheme="minorHAnsi" w:eastAsiaTheme="minorEastAsia" w:hAnsiTheme="minorHAnsi" w:cstheme="minorBidi"/>
+            <w:noProof/>
+            <w:sz w:val="22"/>
+            <w:szCs w:val="22"/>
+          </w:rPr>
+          <w:tab/>
+        </w:r>
+        <w:r>
+          <w:rPr>
+            <w:rStyle w:val="Hyperlink"/>
+            <w:noProof/>
+          </w:rPr>
+          <w:t>Tehnička dokumentacija</w:t>
+        </w:r>
+        <w:r>
+          <w:rPr>
+            <w:noProof/>
+            <w:webHidden/>
+          </w:rPr>
+          <w:tab/>
+        </w:r>
+        <w:r>
+          <w:rPr>
+            <w:noProof/>
+            <w:webHidden/>
+          </w:rPr>
+          <w:fldChar w:fldCharType="begin"/>
+        </w:r>
+        <w:r>
+          <w:rPr>
+            <w:noProof/>
+            <w:webHidden/>
+          </w:rPr>
+          <w:instrText xml:space="preserve"> PAGEREF _Toc386391911 \h </w:instrText>
+        </w:r>
+        <w:r>
+          <w:rPr>
+            <w:noProof/>
+            <w:webHidden/>
+          </w:rPr>
+        </w:r>
+        <w:r>
+          <w:rPr>
+            <w:noProof/>
+            <w:webHidden/>
+          </w:rPr>
+          <w:fldChar w:fldCharType="separate"/>
+        </w:r>
+        <w:r>
+          <w:rPr>
+            <w:noProof/>
+            <w:webHidden/>
+          </w:rPr>
+          <w:t>16</w:t>
+        </w:r>
+        <w:r>
+          <w:rPr>
+            <w:noProof/>
+            <w:webHidden/>
+          </w:rPr>
+          <w:fldChar w:fldCharType="end"/>
+        </w:r>
+      </w:hyperlink>
+    </w:p>
+    <w:p>
+      <w:pPr>
+        <w:pStyle w:val="TOC2"/>
+        <w:rPr>
+          <w:rFonts w:asciiTheme="minorHAnsi" w:eastAsiaTheme="minorEastAsia" w:hAnsiTheme="minorHAnsi" w:cstheme="minorBidi"/>
+          <w:noProof/>
+          <w:sz w:val="22"/>
+          <w:szCs w:val="22"/>
+        </w:rPr>
+      </w:pPr>
+      <w:hyperlink w:anchor="_Toc386391912" w:history="1">
+        <w:r>
+          <w:rPr>
+            <w:rStyle w:val="Hyperlink"/>
+            <w:noProof/>
+          </w:rPr>
+          <w:t>4.1.</w:t>
+        </w:r>
+        <w:r>
+          <w:rPr>
+            <w:rFonts w:asciiTheme="minorHAnsi" w:eastAsiaTheme="minorEastAsia" w:hAnsiTheme="minorHAnsi" w:cstheme="minorBidi"/>
+            <w:noProof/>
+            <w:sz w:val="22"/>
+            <w:szCs w:val="22"/>
+          </w:rPr>
+          <w:tab/>
+        </w:r>
+        <w:r>
+          <w:rPr>
+            <w:rStyle w:val="Hyperlink"/>
+            <w:noProof/>
+          </w:rPr>
+          <w:t>Dijagram slučajeva korištenja</w:t>
+        </w:r>
+        <w:r>
+          <w:rPr>
+            <w:noProof/>
+            <w:webHidden/>
+          </w:rPr>
+          <w:tab/>
+        </w:r>
+        <w:r>
+          <w:rPr>
+            <w:noProof/>
+            <w:webHidden/>
+          </w:rPr>
+          <w:fldChar w:fldCharType="begin"/>
+        </w:r>
+        <w:r>
+          <w:rPr>
+            <w:noProof/>
+            <w:webHidden/>
+          </w:rPr>
+          <w:instrText xml:space="preserve"> PAGEREF _Toc386391912 \h </w:instrText>
+        </w:r>
+        <w:r>
+          <w:rPr>
+            <w:noProof/>
+            <w:webHidden/>
+          </w:rPr>
+        </w:r>
+        <w:r>
+          <w:rPr>
+            <w:noProof/>
+            <w:webHidden/>
+          </w:rPr>
+          <w:fldChar w:fldCharType="separate"/>
+        </w:r>
+        <w:r>
+          <w:rPr>
+            <w:noProof/>
+            <w:webHidden/>
+          </w:rPr>
+          <w:t>16</w:t>
+        </w:r>
+        <w:r>
+          <w:rPr>
+            <w:noProof/>
+            <w:webHidden/>
+          </w:rPr>
+          <w:fldChar w:fldCharType="end"/>
+        </w:r>
+      </w:hyperlink>
+    </w:p>
+    <w:p>
+      <w:pPr>
+        <w:pStyle w:val="TOC2"/>
+        <w:rPr>
+          <w:rFonts w:asciiTheme="minorHAnsi" w:eastAsiaTheme="minorEastAsia" w:hAnsiTheme="minorHAnsi" w:cstheme="minorBidi"/>
+          <w:noProof/>
+          <w:sz w:val="22"/>
+          <w:szCs w:val="22"/>
+        </w:rPr>
+      </w:pPr>
+      <w:hyperlink w:anchor="_Toc386391913" w:history="1">
+        <w:r>
+          <w:rPr>
+            <w:rStyle w:val="Hyperlink"/>
+            <w:noProof/>
+          </w:rPr>
+          <w:t>4.2.</w:t>
+        </w:r>
+        <w:r>
+          <w:rPr>
+            <w:rFonts w:asciiTheme="minorHAnsi" w:eastAsiaTheme="minorEastAsia" w:hAnsiTheme="minorHAnsi" w:cstheme="minorBidi"/>
+            <w:noProof/>
+            <w:sz w:val="22"/>
+            <w:szCs w:val="22"/>
+          </w:rPr>
+          <w:tab/>
+        </w:r>
+        <w:r>
+          <w:rPr>
+            <w:rStyle w:val="Hyperlink"/>
+            <w:noProof/>
+          </w:rPr>
+          <w:t>Dijagrami slijeda</w:t>
+        </w:r>
+        <w:r>
+          <w:rPr>
+            <w:noProof/>
+            <w:webHidden/>
+          </w:rPr>
+          <w:tab/>
+        </w:r>
+        <w:r>
+          <w:rPr>
+            <w:noProof/>
+            <w:webHidden/>
+          </w:rPr>
+          <w:fldChar w:fldCharType="begin"/>
+        </w:r>
+        <w:r>
+          <w:rPr>
+            <w:noProof/>
+            <w:webHidden/>
+          </w:rPr>
+          <w:instrText xml:space="preserve"> PAGEREF _Toc386391913 \h </w:instrText>
+        </w:r>
+        <w:r>
+          <w:rPr>
+            <w:noProof/>
+            <w:webHidden/>
+          </w:rPr>
+        </w:r>
+        <w:r>
+          <w:rPr>
+            <w:noProof/>
+            <w:webHidden/>
+          </w:rPr>
+          <w:fldChar w:fldCharType="separate"/>
+        </w:r>
+        <w:r>
+          <w:rPr>
+            <w:noProof/>
+            <w:webHidden/>
+          </w:rPr>
+          <w:t>17</w:t>
+        </w:r>
+        <w:r>
+          <w:rPr>
+            <w:noProof/>
+            <w:webHidden/>
+          </w:rPr>
+          <w:fldChar w:fldCharType="end"/>
+        </w:r>
+      </w:hyperlink>
+    </w:p>
+    <w:p>
+      <w:pPr>
+        <w:pStyle w:val="TOC3"/>
+        <w:rPr>
+          <w:rFonts w:asciiTheme="minorHAnsi" w:eastAsiaTheme="minorEastAsia" w:hAnsiTheme="minorHAnsi" w:cstheme="minorBidi"/>
+          <w:noProof/>
+          <w:sz w:val="22"/>
+          <w:szCs w:val="22"/>
+        </w:rPr>
+      </w:pPr>
+      <w:hyperlink w:anchor="_Toc386391914" w:history="1">
+        <w:r>
+          <w:rPr>
+            <w:rStyle w:val="Hyperlink"/>
+            <w:noProof/>
+          </w:rPr>
+          <w:t>4.2.1.</w:t>
+        </w:r>
+        <w:r>
+          <w:rPr>
+            <w:rFonts w:asciiTheme="minorHAnsi" w:eastAsiaTheme="minorEastAsia" w:hAnsiTheme="minorHAnsi" w:cstheme="minorBidi"/>
+            <w:noProof/>
+            <w:sz w:val="22"/>
+            <w:szCs w:val="22"/>
+          </w:rPr>
+          <w:tab/>
+        </w:r>
+        <w:r>
+          <w:rPr>
+            <w:rStyle w:val="Hyperlink"/>
+            <w:noProof/>
+          </w:rPr>
+          <w:t>Dijagram slijeda – Prijava u aplikaciju</w:t>
+        </w:r>
+        <w:r>
+          <w:rPr>
+            <w:noProof/>
+            <w:webHidden/>
+          </w:rPr>
+          <w:tab/>
+        </w:r>
+        <w:r>
+          <w:rPr>
+            <w:noProof/>
+            <w:webHidden/>
+          </w:rPr>
+          <w:fldChar w:fldCharType="begin"/>
+        </w:r>
+        <w:r>
+          <w:rPr>
+            <w:noProof/>
+            <w:webHidden/>
+          </w:rPr>
+          <w:instrText xml:space="preserve"> PAGEREF _Toc386391914 \h </w:instrText>
+        </w:r>
+        <w:r>
+          <w:rPr>
+            <w:noProof/>
+            <w:webHidden/>
+          </w:rPr>
+        </w:r>
+        <w:r>
+          <w:rPr>
+            <w:noProof/>
+            <w:webHidden/>
+          </w:rPr>
+          <w:fldChar w:fldCharType="separate"/>
+        </w:r>
+        <w:r>
+          <w:rPr>
+            <w:noProof/>
+            <w:webHidden/>
+          </w:rPr>
+          <w:t>17</w:t>
+        </w:r>
+        <w:r>
+          <w:rPr>
+            <w:noProof/>
+            <w:webHidden/>
+          </w:rPr>
+          <w:fldChar w:fldCharType="end"/>
+        </w:r>
+      </w:hyperlink>
+    </w:p>
+    <w:p>
+      <w:pPr>
+        <w:pStyle w:val="TOC3"/>
+        <w:rPr>
+          <w:rFonts w:asciiTheme="minorHAnsi" w:eastAsiaTheme="minorEastAsia" w:hAnsiTheme="minorHAnsi" w:cstheme="minorBidi"/>
+          <w:noProof/>
+          <w:sz w:val="22"/>
+          <w:szCs w:val="22"/>
+        </w:rPr>
+      </w:pPr>
+      <w:hyperlink w:anchor="_Toc386391915" w:history="1">
+        <w:r>
+          <w:rPr>
+            <w:rStyle w:val="Hyperlink"/>
+            <w:noProof/>
+          </w:rPr>
+          <w:t>4.2.2.</w:t>
+        </w:r>
+        <w:r>
+          <w:rPr>
+            <w:rFonts w:asciiTheme="minorHAnsi" w:eastAsiaTheme="minorEastAsia" w:hAnsiTheme="minorHAnsi" w:cstheme="minorBidi"/>
+            <w:noProof/>
+            <w:sz w:val="22"/>
+            <w:szCs w:val="22"/>
+          </w:rPr>
+          <w:tab/>
+        </w:r>
+        <w:r>
+          <w:rPr>
+            <w:rStyle w:val="Hyperlink"/>
+            <w:noProof/>
+          </w:rPr>
+          <w:t>Dijagram slijeda – Dobavljači</w:t>
+        </w:r>
+        <w:r>
+          <w:rPr>
+            <w:noProof/>
+            <w:webHidden/>
+          </w:rPr>
+          <w:tab/>
+        </w:r>
+        <w:r>
+          <w:rPr>
+            <w:noProof/>
+            <w:webHidden/>
+          </w:rPr>
+          <w:fldChar w:fldCharType="begin"/>
+        </w:r>
+        <w:r>
+          <w:rPr>
+            <w:noProof/>
+            <w:webHidden/>
+          </w:rPr>
+          <w:instrText xml:space="preserve"> PAGEREF _Toc386391915 \h </w:instrText>
+        </w:r>
+        <w:r>
+          <w:rPr>
+            <w:noProof/>
+            <w:webHidden/>
+          </w:rPr>
+        </w:r>
+        <w:r>
+          <w:rPr>
+            <w:noProof/>
+            <w:webHidden/>
+          </w:rPr>
+          <w:fldChar w:fldCharType="separate"/>
+        </w:r>
+        <w:r>
+          <w:rPr>
+            <w:noProof/>
+            <w:webHidden/>
+          </w:rPr>
+          <w:t>18</w:t>
+        </w:r>
+        <w:r>
+          <w:rPr>
+            <w:noProof/>
+            <w:webHidden/>
+          </w:rPr>
+          <w:fldChar w:fldCharType="end"/>
+        </w:r>
+      </w:hyperlink>
+    </w:p>
+    <w:p>
+      <w:pPr>
+        <w:pStyle w:val="TOC3"/>
+        <w:rPr>
+          <w:rFonts w:asciiTheme="minorHAnsi" w:eastAsiaTheme="minorEastAsia" w:hAnsiTheme="minorHAnsi" w:cstheme="minorBidi"/>
+          <w:noProof/>
+          <w:sz w:val="22"/>
+          <w:szCs w:val="22"/>
+        </w:rPr>
+      </w:pPr>
+      <w:hyperlink w:anchor="_Toc386391916" w:history="1">
+        <w:r>
+          <w:rPr>
+            <w:rStyle w:val="Hyperlink"/>
+            <w:noProof/>
+          </w:rPr>
+          <w:t>4.2.3.</w:t>
+        </w:r>
+        <w:r>
+          <w:rPr>
+            <w:rFonts w:asciiTheme="minorHAnsi" w:eastAsiaTheme="minorEastAsia" w:hAnsiTheme="minorHAnsi" w:cstheme="minorBidi"/>
+            <w:noProof/>
+            <w:sz w:val="22"/>
+            <w:szCs w:val="22"/>
+          </w:rPr>
+          <w:tab/>
+        </w:r>
+        <w:r>
+          <w:rPr>
+            <w:rStyle w:val="Hyperlink"/>
+            <w:noProof/>
+          </w:rPr>
+          <w:t>Dijagram slijeda – Vozila</w:t>
+        </w:r>
+        <w:r>
+          <w:rPr>
+            <w:noProof/>
+            <w:webHidden/>
+          </w:rPr>
+          <w:tab/>
+        </w:r>
+        <w:r>
+          <w:rPr>
+            <w:noProof/>
+            <w:webHidden/>
+          </w:rPr>
+          <w:fldChar w:fldCharType="begin"/>
+        </w:r>
+        <w:r>
+          <w:rPr>
+            <w:noProof/>
+            <w:webHidden/>
+          </w:rPr>
+          <w:instrText xml:space="preserve"> PAGEREF _Toc386391916 \h </w:instrText>
+        </w:r>
+        <w:r>
+          <w:rPr>
+            <w:noProof/>
+            <w:webHidden/>
+          </w:rPr>
+        </w:r>
+        <w:r>
+          <w:rPr>
+            <w:noProof/>
+            <w:webHidden/>
+          </w:rPr>
+          <w:fldChar w:fldCharType="separate"/>
+        </w:r>
+        <w:r>
+          <w:rPr>
+            <w:noProof/>
+            <w:webHidden/>
+          </w:rPr>
+          <w:t>19</w:t>
+        </w:r>
+        <w:r>
+          <w:rPr>
+            <w:noProof/>
+            <w:webHidden/>
+          </w:rPr>
+          <w:fldChar w:fldCharType="end"/>
+        </w:r>
+      </w:hyperlink>
+    </w:p>
+    <w:p>
+      <w:pPr>
+        <w:pStyle w:val="TOC3"/>
+        <w:rPr>
+          <w:rFonts w:asciiTheme="minorHAnsi" w:eastAsiaTheme="minorEastAsia" w:hAnsiTheme="minorHAnsi" w:cstheme="minorBidi"/>
+          <w:noProof/>
+          <w:sz w:val="22"/>
+          <w:szCs w:val="22"/>
+        </w:rPr>
+      </w:pPr>
+      <w:hyperlink w:anchor="_Toc386391917" w:history="1">
+        <w:r>
+          <w:rPr>
+            <w:rStyle w:val="Hyperlink"/>
+            <w:noProof/>
+          </w:rPr>
+          <w:t>4.2.4.</w:t>
+        </w:r>
+        <w:r>
+          <w:rPr>
+            <w:rFonts w:asciiTheme="minorHAnsi" w:eastAsiaTheme="minorEastAsia" w:hAnsiTheme="minorHAnsi" w:cstheme="minorBidi"/>
+            <w:noProof/>
+            <w:sz w:val="22"/>
+            <w:szCs w:val="22"/>
+          </w:rPr>
+          <w:tab/>
+        </w:r>
+        <w:r>
+          <w:rPr>
+            <w:rStyle w:val="Hyperlink"/>
+            <w:noProof/>
+          </w:rPr>
+          <w:t>Dijagram slijeda – Popravka i kvarova</w:t>
+        </w:r>
+        <w:r>
+          <w:rPr>
+            <w:noProof/>
+            <w:webHidden/>
+          </w:rPr>
+          <w:tab/>
+        </w:r>
+        <w:r>
+          <w:rPr>
+            <w:noProof/>
+            <w:webHidden/>
+          </w:rPr>
+          <w:fldChar w:fldCharType="begin"/>
+        </w:r>
+        <w:r>
+          <w:rPr>
+            <w:noProof/>
+            <w:webHidden/>
+          </w:rPr>
+          <w:instrText xml:space="preserve"> PAGEREF _Toc386391917 \h </w:instrText>
+        </w:r>
+        <w:r>
+          <w:rPr>
+            <w:noProof/>
+            <w:webHidden/>
+          </w:rPr>
+        </w:r>
+        <w:r>
+          <w:rPr>
+            <w:noProof/>
+            <w:webHidden/>
+          </w:rPr>
+          <w:fldChar w:fldCharType="separate"/>
+        </w:r>
+        <w:r>
+          <w:rPr>
+            <w:noProof/>
+            <w:webHidden/>
+          </w:rPr>
+          <w:t>21</w:t>
+        </w:r>
+        <w:r>
+          <w:rPr>
+            <w:noProof/>
+            <w:webHidden/>
+          </w:rPr>
+          <w:fldChar w:fldCharType="end"/>
+        </w:r>
+      </w:hyperlink>
+    </w:p>
+    <w:p>
+      <w:pPr>
+        <w:pStyle w:val="TOC3"/>
+        <w:rPr>
+          <w:rFonts w:asciiTheme="minorHAnsi" w:eastAsiaTheme="minorEastAsia" w:hAnsiTheme="minorHAnsi" w:cstheme="minorBidi"/>
+          <w:noProof/>
+          <w:sz w:val="22"/>
+          <w:szCs w:val="22"/>
+        </w:rPr>
+      </w:pPr>
+      <w:hyperlink w:anchor="_Toc386391918" w:history="1">
+        <w:r>
+          <w:rPr>
+            <w:rStyle w:val="Hyperlink"/>
+            <w:noProof/>
+          </w:rPr>
+          <w:t>4.2.5.</w:t>
+        </w:r>
+        <w:r>
+          <w:rPr>
+            <w:rFonts w:asciiTheme="minorHAnsi" w:eastAsiaTheme="minorEastAsia" w:hAnsiTheme="minorHAnsi" w:cstheme="minorBidi"/>
+            <w:noProof/>
+            <w:sz w:val="22"/>
+            <w:szCs w:val="22"/>
+          </w:rPr>
+          <w:tab/>
+        </w:r>
+        <w:r>
+          <w:rPr>
+            <w:rStyle w:val="Hyperlink"/>
+            <w:noProof/>
+          </w:rPr>
+          <w:t>Dijagram slijeda – Ugovori</w:t>
+        </w:r>
+        <w:r>
+          <w:rPr>
+            <w:noProof/>
+            <w:webHidden/>
+          </w:rPr>
+          <w:tab/>
+        </w:r>
+        <w:r>
+          <w:rPr>
+            <w:noProof/>
+            <w:webHidden/>
+          </w:rPr>
+          <w:fldChar w:fldCharType="begin"/>
+        </w:r>
+        <w:r>
+          <w:rPr>
+            <w:noProof/>
+            <w:webHidden/>
+          </w:rPr>
+          <w:instrText xml:space="preserve"> PAGEREF _Toc386391918 \h </w:instrText>
+        </w:r>
+        <w:r>
+          <w:rPr>
+            <w:noProof/>
+            <w:webHidden/>
+          </w:rPr>
+        </w:r>
+        <w:r>
+          <w:rPr>
+            <w:noProof/>
+            <w:webHidden/>
+          </w:rPr>
+          <w:fldChar w:fldCharType="separate"/>
+        </w:r>
+        <w:r>
+          <w:rPr>
+            <w:noProof/>
+            <w:webHidden/>
+          </w:rPr>
+          <w:t>22</w:t>
+        </w:r>
+        <w:r>
+          <w:rPr>
+            <w:noProof/>
+            <w:webHidden/>
+          </w:rPr>
+          <w:fldChar w:fldCharType="end"/>
+        </w:r>
+      </w:hyperlink>
+    </w:p>
+    <w:p>
+      <w:pPr>
+        <w:pStyle w:val="TOC2"/>
+        <w:rPr>
+          <w:rFonts w:asciiTheme="minorHAnsi" w:eastAsiaTheme="minorEastAsia" w:hAnsiTheme="minorHAnsi" w:cstheme="minorBidi"/>
+          <w:noProof/>
+          <w:sz w:val="22"/>
+          <w:szCs w:val="22"/>
+        </w:rPr>
+      </w:pPr>
+      <w:hyperlink w:anchor="_Toc386391919" w:history="1">
+        <w:r>
+          <w:rPr>
+            <w:rStyle w:val="Hyperlink"/>
+            <w:noProof/>
+          </w:rPr>
+          <w:t>4.3.</w:t>
+        </w:r>
+        <w:r>
+          <w:rPr>
+            <w:rFonts w:asciiTheme="minorHAnsi" w:eastAsiaTheme="minorEastAsia" w:hAnsiTheme="minorHAnsi" w:cstheme="minorBidi"/>
+            <w:noProof/>
+            <w:sz w:val="22"/>
+            <w:szCs w:val="22"/>
+          </w:rPr>
+          <w:tab/>
+        </w:r>
+        <w:r>
+          <w:rPr>
+            <w:rStyle w:val="Hyperlink"/>
+            <w:noProof/>
+          </w:rPr>
+          <w:t>Dijagram klasa</w:t>
+        </w:r>
+        <w:r>
+          <w:rPr>
+            <w:noProof/>
+            <w:webHidden/>
+          </w:rPr>
+          <w:tab/>
+        </w:r>
+        <w:r>
+          <w:rPr>
+            <w:noProof/>
+            <w:webHidden/>
+          </w:rPr>
+          <w:fldChar w:fldCharType="begin"/>
+        </w:r>
+        <w:r>
+          <w:rPr>
+            <w:noProof/>
+            <w:webHidden/>
+          </w:rPr>
+          <w:instrText xml:space="preserve"> PAGEREF _Toc386391919 \h </w:instrText>
+        </w:r>
+        <w:r>
+          <w:rPr>
+            <w:noProof/>
+            <w:webHidden/>
+          </w:rPr>
+        </w:r>
+        <w:r>
+          <w:rPr>
+            <w:noProof/>
+            <w:webHidden/>
+          </w:rPr>
+          <w:fldChar w:fldCharType="separate"/>
+        </w:r>
+        <w:r>
+          <w:rPr>
+            <w:noProof/>
+            <w:webHidden/>
+          </w:rPr>
+          <w:t>24</w:t>
+        </w:r>
+        <w:r>
+          <w:rPr>
+            <w:noProof/>
+            <w:webHidden/>
+          </w:rPr>
+          <w:fldChar w:fldCharType="end"/>
+        </w:r>
+      </w:hyperlink>
+    </w:p>
+    <w:p>
+      <w:pPr>
+        <w:pStyle w:val="TOC2"/>
+        <w:rPr>
+          <w:rFonts w:asciiTheme="minorHAnsi" w:eastAsiaTheme="minorEastAsia" w:hAnsiTheme="minorHAnsi" w:cstheme="minorBidi"/>
+          <w:noProof/>
+          <w:sz w:val="22"/>
+          <w:szCs w:val="22"/>
+        </w:rPr>
+      </w:pPr>
+      <w:hyperlink w:anchor="_Toc386391920" w:history="1">
+        <w:r>
+          <w:rPr>
+            <w:rStyle w:val="Hyperlink"/>
+            <w:noProof/>
+          </w:rPr>
+          <w:t>4.4.</w:t>
+        </w:r>
+        <w:r>
+          <w:rPr>
+            <w:rFonts w:asciiTheme="minorHAnsi" w:eastAsiaTheme="minorEastAsia" w:hAnsiTheme="minorHAnsi" w:cstheme="minorBidi"/>
+            <w:noProof/>
+            <w:sz w:val="22"/>
+            <w:szCs w:val="22"/>
+          </w:rPr>
+          <w:tab/>
+        </w:r>
+        <w:r>
+          <w:rPr>
+            <w:rStyle w:val="Hyperlink"/>
+            <w:noProof/>
+          </w:rPr>
+          <w:t>Era model</w:t>
+        </w:r>
+        <w:r>
+          <w:rPr>
+            <w:noProof/>
+            <w:webHidden/>
+          </w:rPr>
+          <w:tab/>
+        </w:r>
+        <w:r>
+          <w:rPr>
+            <w:noProof/>
+            <w:webHidden/>
+          </w:rPr>
+          <w:fldChar w:fldCharType="begin"/>
+        </w:r>
+        <w:r>
+          <w:rPr>
+            <w:noProof/>
+            <w:webHidden/>
+          </w:rPr>
+          <w:instrText xml:space="preserve"> PAGEREF _Toc386391920 \h </w:instrText>
+        </w:r>
+        <w:r>
+          <w:rPr>
+            <w:noProof/>
+            <w:webHidden/>
+          </w:rPr>
+        </w:r>
+        <w:r>
+          <w:rPr>
+            <w:noProof/>
+            <w:webHidden/>
+          </w:rPr>
+          <w:fldChar w:fldCharType="separate"/>
+        </w:r>
+        <w:r>
+          <w:rPr>
+            <w:noProof/>
+            <w:webHidden/>
+          </w:rPr>
+          <w:t>26</w:t>
         </w:r>
         <w:r>
           <w:rPr>
@@ -3320,7 +4105,7 @@
       <w:pPr>
         <w:pStyle w:val="FOINaslov1"/>
       </w:pPr>
-      <w:bookmarkStart w:id="0" w:name="_Toc386380066"/>
+      <w:bookmarkStart w:id="0" w:name="_Toc386391880"/>
       <w:r>
         <w:lastRenderedPageBreak/>
         <w:t>Uvod</w:t>
@@ -3345,32 +4130,14 @@
           <w:b w:val="0"/>
           <w:sz w:val="24"/>
         </w:rPr>
-        <w:t>Aplikacija „</w:t>
-      </w:r>
-      <w:proofErr w:type="spellStart"/>
+        <w:t xml:space="preserve">Aplikacija „driveIT“ napravljena je kako bi pomogla autosalonima rabljenih vozila oko evidencije stanja vozila u njihovom  „dvorištu“. Vozila je potrebno pratiti od početka kupnje od dobavljača pa sve do prodaje i naplate. Vozila mogu biti u različitim stanjima i sa različitom dodatnom opremom stoga je u ovoj aplikaciji moguće za svako vozilo vidjeti njegove specifikacije. Također, vozila mogu biti i neispravna stoga je potrebno pratiti njihove troškove </w:t>
+      </w:r>
       <w:r>
         <w:rPr>
           <w:rFonts w:ascii="Times New Roman" w:hAnsi="Times New Roman"/>
           <w:b w:val="0"/>
           <w:sz w:val="24"/>
         </w:rPr>
-        <w:t>driveIT</w:t>
-      </w:r>
-      <w:proofErr w:type="spellEnd"/>
-      <w:r>
-        <w:rPr>
-          <w:rFonts w:ascii="Times New Roman" w:hAnsi="Times New Roman"/>
-          <w:b w:val="0"/>
-          <w:sz w:val="24"/>
-        </w:rPr>
-        <w:t xml:space="preserve">“ napravljena je kako bi pomogla autosalonima rabljenih vozila oko evidencije stanja vozila u njihovom  „dvorištu“. Vozila je potrebno pratiti od početka kupnje od dobavljača pa sve do prodaje i naplate. Vozila mogu biti u različitim stanjima i sa različitom dodatnom opremom stoga je u ovoj aplikaciji moguće za svako vozilo vidjeti njegove specifikacije. Također, vozila mogu biti i neispravna stoga je potrebno pratiti njihove troškove </w:t>
-      </w:r>
-      <w:r>
-        <w:rPr>
-          <w:rFonts w:ascii="Times New Roman" w:hAnsi="Times New Roman"/>
-          <w:b w:val="0"/>
-          <w:sz w:val="24"/>
-        </w:rPr>
         <w:t xml:space="preserve">popravka i izračunati </w:t>
       </w:r>
       <w:r>
@@ -3425,7 +4192,7 @@
       <w:pPr>
         <w:pStyle w:val="FOINaslov1"/>
       </w:pPr>
-      <w:bookmarkStart w:id="2" w:name="_Toc386380067"/>
+      <w:bookmarkStart w:id="2" w:name="_Toc386391881"/>
       <w:r>
         <w:lastRenderedPageBreak/>
         <w:t>Specifikacija zahtjeva</w:t>
@@ -3436,7 +4203,7 @@
       <w:pPr>
         <w:pStyle w:val="FOINaslov2"/>
       </w:pPr>
-      <w:bookmarkStart w:id="3" w:name="_Toc386380068"/>
+      <w:bookmarkStart w:id="3" w:name="_Toc386391882"/>
       <w:r>
         <w:t>Uvod</w:t>
       </w:r>
@@ -3449,7 +4216,7 @@
       <w:pPr>
         <w:pStyle w:val="FOINaslov3"/>
       </w:pPr>
-      <w:bookmarkStart w:id="4" w:name="_Toc386380069"/>
+      <w:bookmarkStart w:id="4" w:name="_Toc386391883"/>
       <w:r>
         <w:t>Svrha dokumenta</w:t>
       </w:r>
@@ -3462,23 +4229,13 @@
         <w:jc w:val="both"/>
       </w:pPr>
       <w:r>
-        <w:t>Svrha ovog dokumenta je da specificira zahtjeve koje cjelokupna aplikacija „</w:t>
-      </w:r>
-      <w:proofErr w:type="spellStart"/>
-      <w:r>
-        <w:t>driveIT</w:t>
-      </w:r>
-      <w:proofErr w:type="spellEnd"/>
-      <w:r>
-        <w:t xml:space="preserve">“ treba ispuniti prema svojim korisnicima. Prvenstveno je potrebno definirati namjenu aplikacije. </w:t>
-      </w:r>
-      <w:proofErr w:type="spellStart"/>
-      <w:r>
-        <w:t>driveIT</w:t>
-      </w:r>
-      <w:proofErr w:type="spellEnd"/>
-      <w:r>
-        <w:t xml:space="preserve"> služi za evidenciju rabljenih vozila u autosalonima te ostalih popratnih podataka poput kupaca i dobavljača. Svrha aplikacije je omogućiti dodavanje i uređivanje podataka o vozilima u dvorištu, evidenciju prodanih vozila, izradu ugovora i njihovo pohranjivanje. Ciljani korisnici su prvenstveno zaposlenici u autosalonima, tj. prodavači i meha</w:t>
+        <w:t xml:space="preserve">Svrha ovog dokumenta je da specificira zahtjeve koje cjelokupna aplikacija „driveIT“ treba ispuniti prema svojim korisnicima. Prvenstveno je potrebno </w:t>
+      </w:r>
+      <w:r>
+        <w:t>definirati namjenu aplikacije. d</w:t>
+      </w:r>
+      <w:r>
+        <w:t>riveIT služi za evidenciju rabljenih vozila u autosalonima te ostalih popratnih podataka poput kupaca i dobavljača. Svrha aplikacije je omogućiti dodavanje i uređivanje podataka o vozilima u dvorištu, evidenciju prodanih vozila, izradu ugovora i njihovo pohranjivanje. Ciljani korisnici su prvenstveno zaposlenici u autosalonima, tj. prodavači i meha</w:t>
       </w:r>
       <w:r>
         <w:t>ničari te sami vlasnici salona.</w:t>
@@ -3488,7 +4245,7 @@
       <w:pPr>
         <w:pStyle w:val="FOINaslov3"/>
       </w:pPr>
-      <w:bookmarkStart w:id="5" w:name="_Toc386380070"/>
+      <w:bookmarkStart w:id="5" w:name="_Toc386391884"/>
       <w:r>
         <w:t>Opseg aplikacije</w:t>
       </w:r>
@@ -3501,14 +4258,20 @@
         <w:jc w:val="both"/>
       </w:pPr>
       <w:r>
-        <w:t>Najbolji način da definirano opseg aplikacije jest da navedemo prednosti koje ona donosi i ciljeve koje ispunjava. Prednosti se ogledaju u mogućnosti uvida u stanje vozila u svakom trenutku te praćenju promjena koje nastaju nabavkom ili prodajom. Osim evidencije, olakšana je izrada ugovora s kupcima i dobavljačima jer su svi evidentirani u bazi podataka i omogućeno je generiranje ugovora. Za mehaničare ova aplikacija olakšava raspored radnog vremena jer imaju popis svih vozila koje treba pregledati ili popraviti. Ono što aplikacija ne nudi je izradu konačnog računa, za što je zadužen blagajnički sustav.</w:t>
+        <w:t xml:space="preserve">Najbolji način da definirano opseg aplikacije jest da navedemo prednosti koje ona donosi i ciljeve koje ispunjava. Prednosti se ogledaju u mogućnosti uvida u stanje vozila u svakom trenutku te praćenju promjena koje nastaju nabavkom ili prodajom. Osim evidencije, olakšana je izrada ugovora s kupcima i dobavljačima jer su svi evidentirani u bazi podataka i omogućeno je generiranje ugovora. </w:t>
+      </w:r>
+      <w:r>
+        <w:t>Mehaničarima</w:t>
+      </w:r>
+      <w:r>
+        <w:t xml:space="preserve"> ova aplikacija olakšava raspored radnog vremena jer imaju popis svih vozila koje treba pregledati ili popraviti. Ono što aplikacija ne nudi je izradu konačnog računa, za što je zadužen blagajnički sustav.</w:t>
       </w:r>
     </w:p>
     <w:p>
       <w:pPr>
         <w:pStyle w:val="FOINaslov3"/>
       </w:pPr>
-      <w:bookmarkStart w:id="6" w:name="_Toc386380071"/>
+      <w:bookmarkStart w:id="6" w:name="_Toc386391885"/>
       <w:r>
         <w:t>Ciljana publika i pregled dokumenta</w:t>
       </w:r>
@@ -3528,7 +4291,7 @@
       <w:pPr>
         <w:pStyle w:val="FOINaslov3"/>
       </w:pPr>
-      <w:bookmarkStart w:id="7" w:name="_Toc386380072"/>
+      <w:bookmarkStart w:id="7" w:name="_Toc386391886"/>
       <w:r>
         <w:t>Reference</w:t>
       </w:r>
@@ -3541,31 +4304,7 @@
         <w:jc w:val="both"/>
       </w:pPr>
       <w:r>
-        <w:t xml:space="preserve">Dokument je pisan po zahtjevima propisanim u „IEEE </w:t>
-      </w:r>
-      <w:proofErr w:type="spellStart"/>
-      <w:r>
-        <w:t>Std</w:t>
-      </w:r>
-      <w:proofErr w:type="spellEnd"/>
-      <w:r>
-        <w:t xml:space="preserve"> 830-1998, Software </w:t>
-      </w:r>
-      <w:proofErr w:type="spellStart"/>
-      <w:r>
-        <w:t>Requirements</w:t>
-      </w:r>
-      <w:proofErr w:type="spellEnd"/>
-      <w:r>
-        <w:t xml:space="preserve"> </w:t>
-      </w:r>
-      <w:proofErr w:type="spellStart"/>
-      <w:r>
-        <w:t>Specifications</w:t>
-      </w:r>
-      <w:proofErr w:type="spellEnd"/>
-      <w:r>
-        <w:t>“ dokumentu.</w:t>
+        <w:t>Dokument je pisan po zahtjevima propisanim u „IEEE Std 830-1998, Software Requirements Specifications“ dokumentu.</w:t>
       </w:r>
     </w:p>
     <w:p>
@@ -3584,7 +4323,7 @@
       <w:pPr>
         <w:pStyle w:val="FOINaslov2"/>
       </w:pPr>
-      <w:bookmarkStart w:id="8" w:name="_Toc386380073"/>
+      <w:bookmarkStart w:id="8" w:name="_Toc386391887"/>
       <w:r>
         <w:lastRenderedPageBreak/>
         <w:t>Općeniti opis</w:t>
@@ -3598,7 +4337,7 @@
       <w:pPr>
         <w:pStyle w:val="FOINaslov3"/>
       </w:pPr>
-      <w:bookmarkStart w:id="9" w:name="_Toc386380074"/>
+      <w:bookmarkStart w:id="9" w:name="_Toc386391888"/>
       <w:r>
         <w:t>Perspektiva proizvoda</w:t>
       </w:r>
@@ -3611,22 +4350,20 @@
         <w:jc w:val="both"/>
       </w:pPr>
       <w:r>
-        <w:t xml:space="preserve">Aplikacija </w:t>
-      </w:r>
-      <w:proofErr w:type="spellStart"/>
-      <w:r>
-        <w:t>driveIT</w:t>
-      </w:r>
-      <w:proofErr w:type="spellEnd"/>
-      <w:r>
-        <w:t xml:space="preserve"> se izrađuje kao novi samostalni sustav bez integracije s nekim drugim sustavima. Jedino postoji mogućnost integracije s blagajničkim sustavom poduzeća ali to neće biti omogućeno u ovoj verziji sustava. Aplikacija jedino zahtjeva MS SQL Server bazu podataka na kojoj će pohranjivati sve podatke. </w:t>
+        <w:t>Aplikacija driveIT se izrađuje kao novi samostalni sustav bez integracije s nekim drugim sustavima. Jedino postoji mogućnost integracije s blagajničkim sustavom poduzeća</w:t>
+      </w:r>
+      <w:r>
+        <w:t>,</w:t>
+      </w:r>
+      <w:r>
+        <w:t xml:space="preserve"> ali to neće biti omogućeno u ovoj verziji sustava. Aplikacija jedino zahtjeva MS SQL Server bazu podataka na kojoj će pohranjivati sve podatke. </w:t>
       </w:r>
     </w:p>
     <w:p>
       <w:pPr>
         <w:pStyle w:val="FOINaslov3"/>
       </w:pPr>
-      <w:bookmarkStart w:id="10" w:name="_Toc386380075"/>
+      <w:bookmarkStart w:id="10" w:name="_Toc386391889"/>
       <w:r>
         <w:t>Funkcionalnost proizvoda</w:t>
       </w:r>
@@ -3667,7 +4404,13 @@
       </w:r>
       <w:r>
         <w:tab/>
-        <w:t>Početni zaslon s izbornikom za odabir pojedinih kategorija: Dobavljači, Kupci i Interesenti, Ugovori, Vozila i prikaz tlocrta dvorišta s vozilima</w:t>
+        <w:t>Početni zaslon s izbornikom za odabir pojedinih kategori</w:t>
+      </w:r>
+      <w:r>
+        <w:t>ja: Dobavljači, Kupci i Interesenti</w:t>
+      </w:r>
+      <w:r>
+        <w:t>, Ugovori, Vozila i prikaz tlocrta dvorišta s vozilima</w:t>
       </w:r>
     </w:p>
     <w:p>
@@ -3681,7 +4424,10 @@
       </w:r>
       <w:r>
         <w:tab/>
-        <w:t>Popis dobavljača s mogućnosti detaljna prikaza pojedinog dobavljača, dodavanja novih, ažuriranje postojećih, te pretraga dobavljača.</w:t>
+        <w:t xml:space="preserve">Popis dobavljača s </w:t>
+      </w:r>
+      <w:r>
+        <w:t>mogućnosti detaljna prikaza pojedinog dobavljača, dodavanja novih, ažuriranje postojećih, te pretraga dobavljača.</w:t>
       </w:r>
     </w:p>
     <w:p>
@@ -3709,7 +4455,10 @@
       </w:r>
       <w:r>
         <w:tab/>
-        <w:t>popis svih ugovora sa pretragom i filterima, te mogućnost odabira ručnog i automatskog kreiranja ugovora.</w:t>
+        <w:t>P</w:t>
+      </w:r>
+      <w:r>
+        <w:t>opis svih ugovora sa pretragom i filterima, te mogućnost odabira ručnog i automatskog kreiranja ugovora.</w:t>
       </w:r>
     </w:p>
     <w:p>
@@ -3723,7 +4472,13 @@
       </w:r>
       <w:r>
         <w:tab/>
-        <w:t>Popis vozila(u skladištu i u dolasku) gdje imamo mogućnost unosa novog vozila, ažuriranje postojećeg, pretraga, te detaljni pregled svakog vozila</w:t>
+        <w:t>Popis vozila</w:t>
+      </w:r>
+      <w:r>
+        <w:t xml:space="preserve"> </w:t>
+      </w:r>
+      <w:r>
+        <w:t>(u skladištu i u dolasku) gdje imamo mogućnost unosa novog vozila, ažuriranje postojećeg, pretraga, te detaljni pregled svakog vozila</w:t>
       </w:r>
     </w:p>
     <w:p>
@@ -3765,14 +4520,10 @@
       </w:r>
       <w:r>
         <w:tab/>
-      </w:r>
-      <w:proofErr w:type="spellStart"/>
-      <w:r>
-        <w:t>checkbox</w:t>
-      </w:r>
-      <w:proofErr w:type="spellEnd"/>
-      <w:r>
-        <w:t xml:space="preserve"> lista popravka i unos iznosa troška tj. radno vrijeme provedeno na popravku i troškove materijala.</w:t>
+        <w:t>C</w:t>
+      </w:r>
+      <w:r>
+        <w:t>heckbox lista popravka i unos iznosa troška tj. radno vrijeme provedeno na popravku i troškove materijala.</w:t>
       </w:r>
     </w:p>
     <w:p>
@@ -3846,27 +4597,14 @@
       <w:r>
         <w:t xml:space="preserve">Slika </w:t>
       </w:r>
-      <w:r>
-        <w:fldChar w:fldCharType="begin"/>
-      </w:r>
-      <w:r>
-        <w:instrText xml:space="preserve"> SEQ Slika \* ARABIC </w:instrText>
-      </w:r>
-      <w:r>
-        <w:fldChar w:fldCharType="separate"/>
-      </w:r>
-      <w:r>
-        <w:rPr>
-          <w:noProof/>
-        </w:rPr>
-        <w:t>1</w:t>
-      </w:r>
-      <w:r>
-        <w:rPr>
-          <w:noProof/>
-        </w:rPr>
-        <w:fldChar w:fldCharType="end"/>
-      </w:r>
+      <w:fldSimple w:instr=" SEQ Slika \* ARABIC ">
+        <w:r>
+          <w:rPr>
+            <w:noProof/>
+          </w:rPr>
+          <w:t>1</w:t>
+        </w:r>
+      </w:fldSimple>
       <w:r>
         <w:t>. Funkcionalnost sustava</w:t>
       </w:r>
@@ -3881,7 +4619,7 @@
         <w:pStyle w:val="FOINaslov3"/>
         <w:spacing w:line="360" w:lineRule="auto"/>
       </w:pPr>
-      <w:bookmarkStart w:id="11" w:name="_Toc386380076"/>
+      <w:bookmarkStart w:id="11" w:name="_Toc386391890"/>
       <w:r>
         <w:t>Korisnici i njihove karakteristike</w:t>
       </w:r>
@@ -3905,7 +4643,7 @@
         <w:pStyle w:val="FOINaslov3"/>
         <w:spacing w:line="360" w:lineRule="auto"/>
       </w:pPr>
-      <w:bookmarkStart w:id="12" w:name="_Toc386380077"/>
+      <w:bookmarkStart w:id="12" w:name="_Toc386391891"/>
       <w:r>
         <w:t>Radno okružje</w:t>
       </w:r>
@@ -3916,21 +4654,14 @@
         <w:spacing w:line="360" w:lineRule="auto"/>
         <w:ind w:firstLine="709"/>
       </w:pPr>
-      <w:proofErr w:type="spellStart"/>
-      <w:r>
-        <w:t>driveIT</w:t>
-      </w:r>
-      <w:proofErr w:type="spellEnd"/>
-      <w:r>
-        <w:t xml:space="preserve"> je zamišljena kao Windows </w:t>
-      </w:r>
-      <w:proofErr w:type="spellStart"/>
-      <w:r>
-        <w:t>Forms</w:t>
-      </w:r>
-      <w:proofErr w:type="spellEnd"/>
-      <w:r>
-        <w:t xml:space="preserve"> aplikacija za osobna računala koja koriste Windows operacijski sustav. Verzija Windows operacijskog sustava nije posebno specificirana ali preporuka su verzije od XP-a pa na dalje. Uz našu aplikaciju, preporučeno je imati instalirano Microsoft Office programski paket namijenjen uredskoj obradi, točnije njegov program Microsoft Word. U ovom alatu biti će omogućeno dodatno uređivanje generiranih ugovora s kupcima i dobavljačima. Ukoliko korisnici žele samo pregled i ispis ugovora, preporučena je instalacija nekog od programa koji omogućuju čitanje PDF-datoteka u čijem formatu će generirani ugovori također biti pohranjeni. Potrebe hardverske platforme nisu posebno specificirane, pa se očekuje da aplikacija radi na svim uređajima s navedenom Windows operacijskih sustavima. Osim aplikacije na lokalnom računalu, potreban je MS SQL Server na kojem je pohranjena baza podataka na koju aplikacija pohranjuje sve podatke.  </w:t>
+      <w:r>
+        <w:t>driveIT je zamišljena kao Windows Forms aplikacija za osobna računala koja koriste Windows operacijski sustav. Verzija Windows operacijskog sustava nije posebno specificirana ali preporuka su verzije od XP-a pa na dalje. Uz našu aplikaciju, preporučeno je imati instalirano Microsoft Office programski paket namijenjen uredskoj obradi, točnije njegov program Microsoft Word. U ovom alatu biti će omogućeno dodatno uređivanje generiranih ugovora s kupcima i dobavljačima. Ukoliko korisnici žele samo pregled i ispis ugovora, preporučena je instalacija nekog od programa koji omogućuju čitanje PDF-datoteka u čijem formatu će generirani ugovori također biti pohranjeni. Potrebe hardverske platforme nisu posebno specificirane, pa se očekuje da aplikacija r</w:t>
+      </w:r>
+      <w:r>
+        <w:t>adi na svim uređajima s navedeni</w:t>
+      </w:r>
+      <w:r>
+        <w:t xml:space="preserve">m Windows operacijskih sustavima. Osim aplikacije na lokalnom računalu, potreban je MS SQL Server na kojem je pohranjena baza podataka na koju aplikacija pohranjuje sve podatke.  </w:t>
       </w:r>
     </w:p>
     <w:p>
@@ -3938,7 +4669,7 @@
         <w:pStyle w:val="FOINaslov3"/>
         <w:spacing w:line="360" w:lineRule="auto"/>
       </w:pPr>
-      <w:bookmarkStart w:id="13" w:name="_Toc386380078"/>
+      <w:bookmarkStart w:id="13" w:name="_Toc386391892"/>
       <w:r>
         <w:t>Ograničenja dizajna i implementacije</w:t>
       </w:r>
@@ -3958,7 +4689,7 @@
         <w:pStyle w:val="FOINaslov3"/>
         <w:spacing w:line="360" w:lineRule="auto"/>
       </w:pPr>
-      <w:bookmarkStart w:id="14" w:name="_Toc386380079"/>
+      <w:bookmarkStart w:id="14" w:name="_Toc386391893"/>
       <w:r>
         <w:t>Korisnička dokumentacija</w:t>
       </w:r>
@@ -3995,7 +4726,7 @@
         <w:pStyle w:val="FOINaslov3"/>
         <w:spacing w:line="360" w:lineRule="auto"/>
       </w:pPr>
-      <w:bookmarkStart w:id="15" w:name="_Toc386380080"/>
+      <w:bookmarkStart w:id="15" w:name="_Toc386391894"/>
       <w:r>
         <w:lastRenderedPageBreak/>
         <w:t>Pretpostavke i zavisnosti</w:t>
@@ -4009,14 +4740,20 @@
         <w:jc w:val="both"/>
       </w:pPr>
       <w:r>
-        <w:t>Od poduzeća koje planira koristit naš sustav očekujemo da posjeduje barem dva osobna računala (jedno za prodavača u autosalonu i drugo za mehaničara) te poslužitelj s SUBP-om MS SQL Server. Rješenje bi eventualno funkcioniralo i sa samo jednim osobnim računalom ali smatramo da bi onda razina zadovoljstva korištenja sustava bila smanjenja zbog redovite promjene korisničkog sučelja. Očekuje se također stabilna mrežna infrastruktura unutar poduzeća.</w:t>
+        <w:t>Od poduzeća koje planira koristit naš sustav očekujemo da posjeduje barem dva osobna računala (jedno za prodavača u autosalonu i drugo za mehaničara) te poslužitelj s SUBP-om MS SQL Server. Rješenje bi eventualno funkcioniralo i sa samo jednim osobnim računalom</w:t>
+      </w:r>
+      <w:r>
+        <w:t>,</w:t>
+      </w:r>
+      <w:r>
+        <w:t xml:space="preserve"> ali smatramo da bi onda razina zadovoljstva korištenja sustava bila smanjenja zbog redovite promjene korisničkog sučelja. Očekuje se također stabilna mrežna infrastruktura unutar poduzeća.</w:t>
       </w:r>
     </w:p>
     <w:p>
       <w:pPr>
         <w:pStyle w:val="FOINaslov2"/>
       </w:pPr>
-      <w:bookmarkStart w:id="16" w:name="_Toc386380081"/>
+      <w:bookmarkStart w:id="16" w:name="_Toc386391895"/>
       <w:r>
         <w:t>Specifični zahtjevi</w:t>
       </w:r>
@@ -4027,7 +4764,7 @@
         <w:pStyle w:val="FOINaslov3"/>
         <w:spacing w:line="360" w:lineRule="auto"/>
       </w:pPr>
-      <w:bookmarkStart w:id="17" w:name="_Toc386380082"/>
+      <w:bookmarkStart w:id="17" w:name="_Toc386391896"/>
       <w:r>
         <w:t>Zahtjevi vanjskog sučelja</w:t>
       </w:r>
@@ -4037,7 +4774,7 @@
       <w:pPr>
         <w:pStyle w:val="FOINaslov4"/>
       </w:pPr>
-      <w:bookmarkStart w:id="18" w:name="_Toc386380083"/>
+      <w:bookmarkStart w:id="18" w:name="_Toc386391897"/>
       <w:r>
         <w:t>Korisnička sučelja</w:t>
       </w:r>
@@ -4049,7 +4786,13 @@
         <w:ind w:firstLine="709"/>
       </w:pPr>
       <w:r>
-        <w:t xml:space="preserve">Planirana su dva glavna korisnička sučelja sustava namijenjena različitim vrstama korisnika. Prvo je namijenjeno prodavačima u autosalonima i vlasnicima salona. U ovom sučelju moguć je uvid u sve podatke sustava. Sučelje se sastoji od osnovne forme u kojoj je moguć odabir između uređivanja različitih vrsta podataka: o dobavljačima, o kupcima/interesentima, o vozilima, o ugovorima. Odabirom nekih od opcija otvara se nova forma gdje se prikazuje popis svih objekata tog tipa. Klikom na nekog od njih otvara se njegov detaljan opis. Unutar tog opisa moguće je odabrati brisanje objekta ili uređivanje njegovih podataka. Svaku od formi osim početne moguće je zatvoriti i na zaslonu se onda u fokusu prikaže forma s koje smo pristupili ugašenoj. </w:t>
+        <w:t>Planirana su dva glavna korisnička sučelja sustava namijenjena različitim vrstama korisnika. Prvo je namijenjeno prodavačima u autosalonima i vlasnicima salona. U ovom sučelju moguć je uvid u sve podatke sustava. Sučelje se sastoji od osnovne forme u kojoj je moguć odabir između uređivanja različitih vrsta podataka: o dobavljačima, o kupcima/interesentima, o vozilima, o ugovorima. Odabirom nekih od opcija otvara se nova forma gdje se prikazuje popis svih objekata tog tipa. Klikom na nekog od njih otvara se njegov detaljan opis. Unutar tog opisa moguće je odabrati brisanje objekta ili uređivanje njegovih podataka. Svaku od formi osim početne moguće je zatvoriti i na zaslonu</w:t>
+      </w:r>
+      <w:r>
+        <w:t xml:space="preserve"> te</w:t>
+      </w:r>
+      <w:r>
+        <w:t xml:space="preserve"> se onda u fokusu prikaže forma s koje smo pristupili ugašenoj. </w:t>
       </w:r>
     </w:p>
     <w:p>
@@ -4057,22 +4800,20 @@
         <w:spacing w:line="360" w:lineRule="auto"/>
       </w:pPr>
       <w:r>
-        <w:t xml:space="preserve">Korisničko sučelje za mehaničare ima mogućnost prikaza podataka relevantnih samo za vozila koja zahtijevaju neke popravke ili inspekciju. Prijavom u aplikaciju korisničkim računom mehaničara prikazuje se popis vozila koja zahtijevaju tehnički pregled. Klikom na određeno vozilo otvara se njegov detaljni opis unutar kojeg se nalazi i </w:t>
-      </w:r>
-      <w:proofErr w:type="spellStart"/>
-      <w:r>
-        <w:t>checkbox</w:t>
-      </w:r>
-      <w:proofErr w:type="spellEnd"/>
-      <w:r>
-        <w:t xml:space="preserve"> lista s potrebnim radnjama na vozilu. Ukoliko mehaničar označi neki element te liste, otvara mu se nova forma u kojoj treba unijeti sve troškove te radnje (promijenjene dijelove i njihov trošak, te provedene sate). Kada dovrši unos klikom na potvrdu vraća se na prethodnu formu koje ostala u pozadini. </w:t>
+        <w:t xml:space="preserve">Korisničko sučelje za mehaničare ima mogućnost prikaza podataka relevantnih samo za vozila koja zahtijevaju neke popravke ili inspekciju. Prijavom u aplikaciju korisničkim računom mehaničara prikazuje se popis vozila koja zahtijevaju tehnički pregled. Klikom na određeno vozilo otvara se njegov detaljni opis unutar kojeg se nalazi i checkbox lista s potrebnim radnjama na vozilu. Ukoliko mehaničar označi neki element te liste, otvara mu se nova forma u kojoj treba unijeti sve troškove te radnje (promijenjene dijelove i njihov trošak, te provedene sate). Kada dovrši unos klikom na potvrdu </w:t>
+      </w:r>
+      <w:r>
+        <w:t>vraća se na prethodnu formu koja je</w:t>
+      </w:r>
+      <w:r>
+        <w:t xml:space="preserve"> ostala u pozadini. </w:t>
       </w:r>
     </w:p>
     <w:p>
       <w:pPr>
         <w:pStyle w:val="FOINaslov4"/>
       </w:pPr>
-      <w:bookmarkStart w:id="19" w:name="_Toc386380084"/>
+      <w:bookmarkStart w:id="19" w:name="_Toc386391898"/>
       <w:r>
         <w:t>Sučelja hardvera</w:t>
       </w:r>
@@ -4095,7 +4836,7 @@
       <w:pPr>
         <w:pStyle w:val="FOINaslov4"/>
       </w:pPr>
-      <w:bookmarkStart w:id="20" w:name="_Toc386380085"/>
+      <w:bookmarkStart w:id="20" w:name="_Toc386391899"/>
       <w:r>
         <w:t>Sučelja softvera</w:t>
       </w:r>
@@ -4107,93 +4848,11 @@
         <w:ind w:firstLine="709"/>
       </w:pPr>
       <w:r>
-        <w:t xml:space="preserve">Kako je već spomenuto, </w:t>
-      </w:r>
-      <w:proofErr w:type="spellStart"/>
-      <w:r>
-        <w:t>driveIT</w:t>
-      </w:r>
-      <w:proofErr w:type="spellEnd"/>
-      <w:r>
-        <w:t xml:space="preserve"> aplikaciju je moguće izvršavati samo na računalima s operacijskim sustavom Windows. Za komunikaciju s operacijskim sustavom za sada znamo da nam trebaju iduće biblioteke: </w:t>
-      </w:r>
-      <w:proofErr w:type="spellStart"/>
-      <w:r>
-        <w:t>Microsoft.CSharp</w:t>
-      </w:r>
-      <w:proofErr w:type="spellEnd"/>
-      <w:r>
-        <w:t xml:space="preserve">, System, </w:t>
-      </w:r>
-      <w:proofErr w:type="spellStart"/>
-      <w:r>
-        <w:t>System.Core</w:t>
-      </w:r>
-      <w:proofErr w:type="spellEnd"/>
-      <w:r>
-        <w:t xml:space="preserve">, </w:t>
-      </w:r>
-      <w:proofErr w:type="spellStart"/>
-      <w:r>
-        <w:t>System.Data</w:t>
-      </w:r>
-      <w:proofErr w:type="spellEnd"/>
-      <w:r>
-        <w:t xml:space="preserve">, </w:t>
-      </w:r>
-      <w:proofErr w:type="spellStart"/>
-      <w:r>
-        <w:t>System.Data.DataSetExtensions</w:t>
-      </w:r>
-      <w:proofErr w:type="spellEnd"/>
-      <w:r>
-        <w:t xml:space="preserve">, </w:t>
-      </w:r>
-      <w:proofErr w:type="spellStart"/>
-      <w:r>
-        <w:t>System.Deployment</w:t>
-      </w:r>
-      <w:proofErr w:type="spellEnd"/>
-      <w:r>
-        <w:t xml:space="preserve">, </w:t>
-      </w:r>
-      <w:proofErr w:type="spellStart"/>
-      <w:r>
-        <w:t>System.Drawing</w:t>
-      </w:r>
-      <w:proofErr w:type="spellEnd"/>
-      <w:r>
-        <w:t xml:space="preserve">, </w:t>
-      </w:r>
-      <w:proofErr w:type="spellStart"/>
-      <w:r>
-        <w:t>System.Windows.Forms</w:t>
-      </w:r>
-      <w:proofErr w:type="spellEnd"/>
-      <w:r>
-        <w:t xml:space="preserve">, </w:t>
-      </w:r>
-      <w:proofErr w:type="spellStart"/>
-      <w:r>
-        <w:t>System.Xml</w:t>
-      </w:r>
-      <w:proofErr w:type="spellEnd"/>
-      <w:r>
-        <w:t xml:space="preserve">, </w:t>
-      </w:r>
-      <w:proofErr w:type="spellStart"/>
-      <w:r>
-        <w:t>System.Xml.Linq</w:t>
-      </w:r>
-      <w:proofErr w:type="spellEnd"/>
-      <w:r>
-        <w:t xml:space="preserve">. Ostale ćemo navesti nakon realizacije cjelokupnog programskog rješenja kada budemo znali sve potrebne </w:t>
-      </w:r>
-      <w:proofErr w:type="spellStart"/>
-      <w:r>
-        <w:t>bibiloteke</w:t>
-      </w:r>
-      <w:proofErr w:type="spellEnd"/>
+        <w:t xml:space="preserve">Kako je već spomenuto, driveIT aplikaciju je moguće izvršavati samo na računalima s operacijskim sustavom Windows. Za komunikaciju s operacijskim sustavom za sada znamo da nam trebaju iduće biblioteke: Microsoft.CSharp, System, System.Core, System.Data, System.Data.DataSetExtensions, System.Deployment, System.Drawing, System.Windows.Forms, System.Xml, System.Xml.Linq. Ostale ćemo navesti nakon realizacije cjelokupnog programskog rješenja kada budemo znali sve potrebne </w:t>
+      </w:r>
+      <w:r>
+        <w:t>biblioteke</w:t>
+      </w:r>
       <w:r>
         <w:t>.</w:t>
       </w:r>
@@ -4202,7 +4861,7 @@
       <w:pPr>
         <w:pStyle w:val="FOINaslov4"/>
       </w:pPr>
-      <w:bookmarkStart w:id="21" w:name="_Toc386380086"/>
+      <w:bookmarkStart w:id="21" w:name="_Toc386391900"/>
       <w:r>
         <w:t>Sučelja komunikacije</w:t>
       </w:r>
@@ -4214,15 +4873,13 @@
         <w:ind w:firstLine="709"/>
       </w:pPr>
       <w:r>
-        <w:t xml:space="preserve">Što se komunikacije tiče, aplikacija komunicira jedino s poslužiteljem na kojem je baza podataka. Komunikacije se odvija preko TCP/IP protokola, a za razmjenu podataka i izvršavanje upita koristi se </w:t>
-      </w:r>
-      <w:proofErr w:type="spellStart"/>
-      <w:r>
-        <w:t>Entity</w:t>
-      </w:r>
-      <w:proofErr w:type="spellEnd"/>
-      <w:r>
-        <w:t xml:space="preserve"> Framework koji je ugrađen u .NET Framework.</w:t>
+        <w:t>Što se komunikacije tiče, aplikacija komunicira jedino s poslužiteljem na kojem je</w:t>
+      </w:r>
+      <w:r>
+        <w:t xml:space="preserve"> baza podataka. Komunikacija</w:t>
+      </w:r>
+      <w:r>
+        <w:t xml:space="preserve"> se odvija preko TCP/IP protokola, a za razmjenu podataka i izvršavanje upita koristi se Entity Framework koji je ugrađen u .NET Framework.</w:t>
       </w:r>
     </w:p>
     <w:p>
@@ -4230,7 +4887,7 @@
         <w:pStyle w:val="FOINaslov3"/>
         <w:spacing w:line="360" w:lineRule="auto"/>
       </w:pPr>
-      <w:bookmarkStart w:id="22" w:name="_Toc386380087"/>
+      <w:bookmarkStart w:id="22" w:name="_Toc386391901"/>
       <w:r>
         <w:t>Zahtjevi ponašanja</w:t>
       </w:r>
@@ -4265,7 +4922,7 @@
       <w:pPr>
         <w:pStyle w:val="FOINaslov2"/>
       </w:pPr>
-      <w:bookmarkStart w:id="23" w:name="_Toc386380088"/>
+      <w:bookmarkStart w:id="23" w:name="_Toc386391902"/>
       <w:r>
         <w:t>Drugi ne-funkcionalni zahtjevi</w:t>
       </w:r>
@@ -4276,7 +4933,7 @@
         <w:pStyle w:val="FOINaslov3"/>
         <w:spacing w:line="360" w:lineRule="auto"/>
       </w:pPr>
-      <w:bookmarkStart w:id="24" w:name="_Toc386380089"/>
+      <w:bookmarkStart w:id="24" w:name="_Toc386391903"/>
       <w:r>
         <w:t>Zahtjevi s obzirom na performanse</w:t>
       </w:r>
@@ -4292,15 +4949,19 @@
         </w:rPr>
       </w:pPr>
       <w:r>
-        <w:t xml:space="preserve">Pošto se radi o aplikaciji koja se nalazi na jednom osobnom računalu i ne zahtjeva njegove velike kapacitete hardvera tokom izvođenja, ne nalazimo neka ograničenja koja bi mogla ugroziti performanse aplikacije. Očekujemo da će aplikacija nakon pokretanja bili spremna za rad unutar nekoliko sekundi. Pojedine forme trebale bi se također otvarati maksimalno unutar nekoliko sekundi, dok bi se na jačim konfiguracijama te operacije odvijale za treptaj oka. Promjene se evidentiraju na bazi podataka i smatramo da bi se transakcije oduzimale najviše vremena u radu aplikacije. Ali pretpostavljamo da se poslužitelj s bazom podataka nalazi u istoj lokalnoj mreži čije su brzine oko 100 </w:t>
-      </w:r>
-      <w:proofErr w:type="spellStart"/>
-      <w:r>
-        <w:t>Mb</w:t>
-      </w:r>
-      <w:proofErr w:type="spellEnd"/>
-      <w:r>
-        <w:t>/s pa ni ove transakcije ne bi trebale trajati duže od par sekundi.</w:t>
+        <w:t>Pošto se radi o aplikaciji koja se nalazi na jednom osobnom računalu i ne zahtjeva njegove velike kapacitete hardvera tokom izvođenja, ne nalazimo neka ograničenja koja bi mogla ugroziti performanse aplikacije. Očekujemo da će aplikacija nakon pokretanja bili spremna za rad unutar nekoliko sekundi. Pojedine forme trebale bi se također otvarati maksimalno unutar nekoliko sekundi, dok bi se na jačim konfiguracijama te operacije odvijale za treptaj oka. Promjene se evidentiraju na b</w:t>
+      </w:r>
+      <w:r>
+        <w:t>azi podataka i smatramo da bi</w:t>
+      </w:r>
+      <w:r>
+        <w:t xml:space="preserve"> transakcije oduzimale najviš</w:t>
+      </w:r>
+      <w:r>
+        <w:t>e vremena u radu aplikacije. P</w:t>
+      </w:r>
+      <w:r>
+        <w:t>retpostavljamo da se poslužitelj s bazom podataka nalazi u istoj lokalnoj mreži čije su brzine oko 100 Mb/s pa ni ove transakcije ne bi trebale trajati duže od par sekundi.</w:t>
       </w:r>
     </w:p>
     <w:p>
@@ -4311,7 +4972,6 @@
           <w:sz w:val="28"/>
         </w:rPr>
       </w:pPr>
-      <w:bookmarkStart w:id="25" w:name="_Toc386380090"/>
       <w:r>
         <w:br w:type="page"/>
       </w:r>
@@ -4321,6 +4981,7 @@
         <w:pStyle w:val="FOINaslov3"/>
         <w:spacing w:line="360" w:lineRule="auto"/>
       </w:pPr>
+      <w:bookmarkStart w:id="25" w:name="_Toc386391904"/>
       <w:r>
         <w:lastRenderedPageBreak/>
         <w:t>Zahtjevi sigurnosti</w:t>
@@ -4334,7 +4995,25 @@
         <w:jc w:val="both"/>
       </w:pPr>
       <w:r>
-        <w:t xml:space="preserve">Da bi aplikacija funkcionirala ispravno ne smiju se dogoditi promjene nad podacima koje nije počinio netko od korisnika. Na sreću, aplikacija se nalazi u lokalnoj mreži i ne komunicira s „vanjskim svijetom“ pa ju je lakše zaštiti od vanjskih utjecaja. Drugi problem predstavlja gubitak podataka usred kvara na poslužitelju. Na njega mi ne može utjecati i preporučamo naši klijentima da si naprave repliku poslužitelja baze podataka i redovito ju osvježavaju. Kvar na lokalnom računalu je manji problem jer se novom instalacijom aplikacije povuku podaci s poslužitelja. </w:t>
+        <w:t>Da bi aplikacija funkcionirala ispravno ne smiju se dogoditi promjene nad podacima koje nije počinio netko od korisnika. Na sreću, aplikacija se nalazi u lokalnoj mreži i ne komunicira s „vanjskim svijetom“ pa ju je lakše zaštiti od vanjskih utjecaja. Drugi problem predstavlja gubitak podataka usred kvara na poslužitelju. Na njega mi ne može utjecati i preporučamo naši</w:t>
+      </w:r>
+      <w:r>
+        <w:t>m</w:t>
+      </w:r>
+      <w:r>
+        <w:t xml:space="preserve"> klijentima da si naprave repliku poslužitelja baze podataka i redovito ju osvježavaju. Kvar na lokalnom računalu je manji problem jer se </w:t>
+      </w:r>
+      <w:r>
+        <w:t xml:space="preserve">s </w:t>
+      </w:r>
+      <w:r>
+        <w:t>novom instalacijom aplikacije povuku</w:t>
+      </w:r>
+      <w:r>
+        <w:t xml:space="preserve"> </w:t>
+      </w:r>
+      <w:r>
+        <w:t xml:space="preserve"> podaci s poslužitelja. </w:t>
       </w:r>
     </w:p>
     <w:p>
@@ -4347,7 +5026,13 @@
         </w:rPr>
       </w:pPr>
       <w:r>
-        <w:t>Osim zaštite izvana, sustav je potrebno zaštiti i od samih korisnika i njihovih nenamjernih krivih unosa koje ćemo ostaviti tako što će aplikacija provjeravati svaki unos ili promjenu podataka da li su valjanih oblika. Sustav je u stanju provjeriti da li je pravilno napisano ali ne i da li je točno napisano.</w:t>
+        <w:t>Osim zaštite izvana, sustav je potrebno zaštiti i od samih korisnika i njihovih nenamjernih krivih unosa koje ćemo ostaviti tako što će aplikacija provjeravati svaki unos ili promjenu podataka da li su valjanih oblika. Sustav je u stanju provjeriti da li je pravilno napisano</w:t>
+      </w:r>
+      <w:r>
+        <w:t>,</w:t>
+      </w:r>
+      <w:r>
+        <w:t xml:space="preserve"> ali ne i da li je točno napisano.</w:t>
       </w:r>
     </w:p>
     <w:p>
@@ -4355,7 +5040,7 @@
         <w:pStyle w:val="FOINaslov3"/>
         <w:spacing w:line="360" w:lineRule="auto"/>
       </w:pPr>
-      <w:bookmarkStart w:id="26" w:name="_Toc386380091"/>
+      <w:bookmarkStart w:id="26" w:name="_Toc386391905"/>
       <w:r>
         <w:t>Atributi kvalitete softvera</w:t>
       </w:r>
@@ -4371,15 +5056,13 @@
         </w:rPr>
       </w:pPr>
       <w:r>
-        <w:t xml:space="preserve">Korisnici bi se na aplikaciju </w:t>
-      </w:r>
-      <w:proofErr w:type="spellStart"/>
-      <w:r>
-        <w:t>driveIT</w:t>
-      </w:r>
-      <w:proofErr w:type="spellEnd"/>
-      <w:r>
-        <w:t xml:space="preserve"> trebali brzo naviknuti jer su se često susreli s mnogo sličnih sustava za evidenciju. Raspored upravljanja aplikacijom je logički posložen i lako pamtljiv. Aplikaciji me moguće pristupiti u svako doba dana jer se radi o nekom web-sustavu koji zahtjeva vezu na Internet. Moguće ju je instalirati na više računala i koristiti s više njih istovremeno. Broj instanci aplikacije nije striktno definirani i može varirati ovisno u broju računala u poduzeću. Instancu aplikacije nije moguće prenositi s jednog računala na drugo već je potrebno drugu instalirati na drugom računalu. Ali to ne predstavlja neko ograničenje jer se podaci povuku s poslužitelja u lokalnoj mreži pa je jedini zahtjev da računalo ima pristup toj mreži.</w:t>
+        <w:t xml:space="preserve">Korisnici bi se na aplikaciju driveIT trebali brzo naviknuti jer su se često susreli s mnogo sličnih sustava za evidenciju. Raspored upravljanja aplikacijom je logički posložen i </w:t>
+      </w:r>
+      <w:r>
+        <w:t>lako pamtljiv. Aplikaciji j</w:t>
+      </w:r>
+      <w:r>
+        <w:t>e moguće pristupiti u svako doba dana jer se radi o nekom web-sustavu koji zahtjeva vezu na Internet. Moguće ju je instalirati na više računala i koristiti s više njih istovremeno. Broj instanci aplikacije nije striktno definirani i može varirati ovisno u broju računala u poduzeću. Instancu aplikacije nije moguće prenositi s jednog računala na drugo već je potrebno drugu instalirati na drugom računalu. Ali to ne predstavlja neko ograničenje jer se podaci povuku s poslužitelja u lokalnoj mreži pa je jedini zahtjev da računalo ima pristup toj mreži.</w:t>
       </w:r>
       <w:r>
         <w:rPr>
@@ -4392,7 +5075,7 @@
       <w:pPr>
         <w:pStyle w:val="FOINaslov1"/>
       </w:pPr>
-      <w:bookmarkStart w:id="27" w:name="_Toc386380092"/>
+      <w:bookmarkStart w:id="27" w:name="_Toc386391906"/>
       <w:r>
         <w:lastRenderedPageBreak/>
         <w:t>Projektna dokume</w:t>
@@ -4409,7 +5092,7 @@
       <w:pPr>
         <w:pStyle w:val="FOINaslov2"/>
       </w:pPr>
-      <w:bookmarkStart w:id="28" w:name="_Toc386380093"/>
+      <w:bookmarkStart w:id="28" w:name="_Toc386391907"/>
       <w:r>
         <w:t>Projektni tim</w:t>
       </w:r>
@@ -4440,15 +5123,13 @@
         <w:t xml:space="preserve"> i testiranje i doradu</w:t>
       </w:r>
       <w:r>
-        <w:t xml:space="preserve">.  Planiranje projekta se odnosi na definiranje uloga u timu, izrada specifikacije, </w:t>
-      </w:r>
-      <w:proofErr w:type="spellStart"/>
-      <w:r>
-        <w:t>gantograma</w:t>
-      </w:r>
-      <w:proofErr w:type="spellEnd"/>
-      <w:r>
-        <w:t>, proračuna i ponude za naručitelja. Faza Modeliranje se odnosi na UML modeliranje problema i izrade ERA modela. Realizacija se odnosi na izradu aplikacije</w:t>
+        <w:t>.  Planiranje projekta se odnosi na definiranje uloga u timu, izrada specifikacije, gant</w:t>
+      </w:r>
+      <w:r>
+        <w:t>t</w:t>
+      </w:r>
+      <w:r>
+        <w:t>ograma, proračuna i ponude za naručitelja. Faza Modeliranje se odnosi na UML modeliranje problema i izrade ERA modela. Realizacija se odnosi na izradu aplikacije</w:t>
       </w:r>
       <w:r>
         <w:t>, a faza Testiranje i dorada uključuje testiranje izrađenog programskog rješenja te doradu dijelova u kojima se pronađu greške. Zadnji dio faze testiranja uključuje izradu korisničke dokumentacije</w:t>
@@ -4466,11 +5147,9 @@
       <w:r>
         <w:t xml:space="preserve">Svi članovi tima sudjeluju u svim dijelovima projekta podjednako stoga nisu striktno definirane uloge među članovima  projektnog tima. Aktivnosti su se podijelile među članovima, s ciljem da svi jednako utroše vremena na izradu ovog projekta. Na slici </w:t>
       </w:r>
-      <w:proofErr w:type="spellStart"/>
-      <w:r>
-        <w:t>xy</w:t>
-      </w:r>
-      <w:proofErr w:type="spellEnd"/>
+      <w:r>
+        <w:t>2.</w:t>
+      </w:r>
       <w:r>
         <w:t xml:space="preserve"> se može vidjeti tko šta radi na izradi projekta. Radno vrijeme tima je svaki dan od 16.00 do 19.00. </w:t>
       </w:r>
@@ -4483,22 +5162,9 @@
     </w:p>
     <w:p>
       <w:pPr>
-        <w:pStyle w:val="FOINaslov3"/>
-        <w:numPr>
-          <w:ilvl w:val="0"/>
-          <w:numId w:val="0"/>
-        </w:numPr>
-        <w:spacing w:line="360" w:lineRule="auto"/>
-        <w:rPr>
-          <w:b w:val="0"/>
-          <w:sz w:val="24"/>
-        </w:rPr>
-      </w:pPr>
-      <w:r>
-        <w:rPr>
-          <w:b w:val="0"/>
-          <w:sz w:val="24"/>
-        </w:rPr>
+        <w:keepNext/>
+      </w:pPr>
+      <w:r>
         <w:lastRenderedPageBreak/>
         <w:pict>
           <v:shapetype id="_x0000_t75" coordsize="21600,21600" o:spt="75" o:preferrelative="t" path="m@4@5l@4@11@9@11@9@5xe" filled="f" stroked="f">
@@ -4520,7 +5186,7 @@
             <v:path o:extrusionok="f" gradientshapeok="t" o:connecttype="rect"/>
             <o:lock v:ext="edit" aspectratio="t"/>
           </v:shapetype>
-          <v:shape id="_x0000_i1028" type="#_x0000_t75" style="width:453.75pt;height:684.75pt">
+          <v:shape id="_x0000_i1028" type="#_x0000_t75" style="width:453.3pt;height:684.95pt">
             <v:imagedata r:id="rId11" o:title="who1"/>
           </v:shape>
         </w:pict>
@@ -4528,9 +5194,32 @@
     </w:p>
     <w:p>
       <w:pPr>
+        <w:pStyle w:val="Caption"/>
+        <w:jc w:val="center"/>
+      </w:pPr>
+      <w:r>
+        <w:t xml:space="preserve">Slika </w:t>
+      </w:r>
+      <w:fldSimple w:instr=" SEQ Slika \* ARABIC ">
+        <w:r>
+          <w:rPr>
+            <w:noProof/>
+          </w:rPr>
+          <w:t>2</w:t>
+        </w:r>
+      </w:fldSimple>
+      <w:r>
+        <w:t>. Prikaz rasporeda aktivnosti prema članovima tima</w:t>
+      </w:r>
+      <w:r>
+        <w:t xml:space="preserve"> (MS Project)</w:t>
+      </w:r>
+    </w:p>
+    <w:p>
+      <w:pPr>
         <w:pStyle w:val="FOINaslov2"/>
       </w:pPr>
-      <w:bookmarkStart w:id="29" w:name="_Toc386380094"/>
+      <w:bookmarkStart w:id="29" w:name="_Toc386391908"/>
       <w:r>
         <w:lastRenderedPageBreak/>
         <w:t>Terminski plan projekta</w:t>
@@ -4544,50 +5233,43 @@
         <w:jc w:val="both"/>
       </w:pPr>
       <w:r>
-        <w:t xml:space="preserve">Za izradu projektnog plana koristili smo alat </w:t>
-      </w:r>
-      <w:proofErr w:type="spellStart"/>
-      <w:r>
-        <w:t>Ms</w:t>
-      </w:r>
-      <w:proofErr w:type="spellEnd"/>
+        <w:t>Za izradu projek</w:t>
+      </w:r>
+      <w:r>
+        <w:t>tnog plana koristili smo alat MS</w:t>
+      </w:r>
       <w:r>
         <w:t xml:space="preserve"> Project 2013. Na slici </w:t>
       </w:r>
-      <w:proofErr w:type="spellStart"/>
-      <w:r>
-        <w:t>xy</w:t>
-      </w:r>
-      <w:proofErr w:type="spellEnd"/>
+      <w:r>
+        <w:t>3.</w:t>
+      </w:r>
       <w:r>
         <w:t xml:space="preserve"> je prikazan terminski plan aktivnosti na kojem se vidi kad je koja aktivnost započela, završila te redoslijed izvršavanja aktivnosti. Također, vidi se koliko je svaka aktivnost trajala i njeni potrebni resursi da bi se aktivnost izvršila. Slika </w:t>
       </w:r>
-      <w:proofErr w:type="spellStart"/>
-      <w:r>
-        <w:t>xy</w:t>
-      </w:r>
-      <w:proofErr w:type="spellEnd"/>
-      <w:r>
-        <w:t xml:space="preserve"> predstavlja </w:t>
-      </w:r>
-      <w:proofErr w:type="spellStart"/>
-      <w:r>
-        <w:t>ganttogram</w:t>
-      </w:r>
-      <w:proofErr w:type="spellEnd"/>
+      <w:r>
+        <w:t>4.</w:t>
+      </w:r>
+      <w:r>
+        <w:t xml:space="preserve"> predstavlja ganttogram</w:t>
+      </w:r>
+      <w:r>
+        <w:t>,</w:t>
+      </w:r>
       <w:r>
         <w:t xml:space="preserve"> odnosno grafičko prikazivanje informacija koje se koristi za utvrđivanje rasporeda aktivnosti. Na njemu se jasno vidi redoslijed kojim se aktivnosti izvršavaju i njihova međuovisnost.</w:t>
       </w:r>
     </w:p>
     <w:p>
       <w:pPr>
+        <w:keepNext/>
         <w:spacing w:line="360" w:lineRule="auto"/>
         <w:jc w:val="center"/>
       </w:pPr>
       <w:r>
         <w:lastRenderedPageBreak/>
         <w:pict>
-          <v:shape id="_x0000_i1029" type="#_x0000_t75" style="width:453pt;height:627.75pt">
+          <v:shape id="_x0000_i1026" type="#_x0000_t75" style="width:453.3pt;height:627.95pt">
             <v:imagedata r:id="rId12" o:title="ms projekt podjela"/>
           </v:shape>
         </w:pict>
@@ -4595,13 +5277,32 @@
     </w:p>
     <w:p>
       <w:pPr>
+        <w:pStyle w:val="Caption"/>
+        <w:jc w:val="center"/>
+      </w:pPr>
+      <w:r>
+        <w:t xml:space="preserve">Slika </w:t>
+      </w:r>
+      <w:fldSimple w:instr=" SEQ Slika \* ARABIC ">
+        <w:r>
+          <w:rPr>
+            <w:noProof/>
+          </w:rPr>
+          <w:t>3</w:t>
+        </w:r>
+      </w:fldSimple>
+      <w:r>
+        <w:t>. Terminski plan aktivnosti (MS Project)</w:t>
+      </w:r>
+    </w:p>
+    <w:p>
+      <w:pPr>
         <w:spacing w:after="200" w:line="276" w:lineRule="auto"/>
         <w:rPr>
           <w:b/>
           <w:sz w:val="32"/>
         </w:rPr>
       </w:pPr>
-      <w:bookmarkStart w:id="30" w:name="_Toc386380095"/>
       <w:r>
         <w:br w:type="page"/>
       </w:r>
@@ -4621,20 +5322,46 @@
     </w:p>
     <w:p>
       <w:pPr>
+        <w:keepNext/>
         <w:spacing w:after="200" w:line="276" w:lineRule="auto"/>
-        <w:rPr>
-          <w:b/>
-          <w:sz w:val="32"/>
-        </w:rPr>
       </w:pPr>
       <w:r>
         <w:lastRenderedPageBreak/>
         <w:pict>
-          <v:shape id="_x0000_i1031" type="#_x0000_t75" style="width:729.75pt;height:358.5pt">
+          <v:shape id="_x0000_i1027" type="#_x0000_t75" style="width:730pt;height:358.1pt">
             <v:imagedata r:id="rId14" o:title="gantogram"/>
           </v:shape>
         </w:pict>
       </w:r>
+    </w:p>
+    <w:p>
+      <w:pPr>
+        <w:pStyle w:val="Caption"/>
+        <w:jc w:val="center"/>
+      </w:pPr>
+      <w:r>
+        <w:t xml:space="preserve">Slika </w:t>
+      </w:r>
+      <w:fldSimple w:instr=" SEQ Slika \* ARABIC ">
+        <w:r>
+          <w:rPr>
+            <w:noProof/>
+          </w:rPr>
+          <w:t>4</w:t>
+        </w:r>
+      </w:fldSimple>
+      <w:r>
+        <w:t>.Ganttov dijagram (MS Project)</w:t>
+      </w:r>
+    </w:p>
+    <w:p>
+      <w:pPr>
+        <w:spacing w:after="200" w:line="276" w:lineRule="auto"/>
+        <w:rPr>
+          <w:b/>
+          <w:sz w:val="32"/>
+        </w:rPr>
+      </w:pPr>
       <w:r>
         <w:br w:type="page"/>
       </w:r>
@@ -4654,6 +5381,7 @@
       <w:pPr>
         <w:pStyle w:val="FOINaslov2"/>
       </w:pPr>
+      <w:bookmarkStart w:id="30" w:name="_Toc386391909"/>
       <w:r>
         <w:lastRenderedPageBreak/>
         <w:t>Proračun i budžet projekta</w:t>
@@ -4666,33 +5394,36 @@
         <w:jc w:val="both"/>
       </w:pPr>
       <w:r>
-        <w:t xml:space="preserve">Proračun tj. budžet predstavlja troškove projekta. Troškovi ovog projekta su trošak ljudskog resursa. plaća ljudskog resursa iznosi 35 kn/h. Na slici </w:t>
-      </w:r>
-      <w:proofErr w:type="spellStart"/>
-      <w:r>
-        <w:t>xy</w:t>
-      </w:r>
-      <w:proofErr w:type="spellEnd"/>
-      <w:r>
-        <w:t xml:space="preserve"> je prikazan proračun projekta gdje se jasno vidi da cijena izrade aplikacije </w:t>
-      </w:r>
-      <w:proofErr w:type="spellStart"/>
-      <w:r>
-        <w:t>driveIT</w:t>
-      </w:r>
-      <w:proofErr w:type="spellEnd"/>
-      <w:r>
-        <w:t xml:space="preserve"> iznosi________. </w:t>
-      </w:r>
-    </w:p>
-    <w:p>
-      <w:pPr>
+        <w:t>Proračun tj. budžet predstavlja troškove projekta. Troškovi ovog projek</w:t>
+      </w:r>
+      <w:r>
+        <w:t>ta su trošak ljudskog resursa. P</w:t>
+      </w:r>
+      <w:r>
+        <w:t xml:space="preserve">laća ljudskog resursa </w:t>
+      </w:r>
+      <w:r>
+        <w:t>iznosi 35 kn/h. Na slici 5.</w:t>
+      </w:r>
+      <w:r>
+        <w:t xml:space="preserve"> je prikazan proračun projekta gdje se jasno vidi da cijena izrade a</w:t>
+      </w:r>
+      <w:r>
+        <w:t>plikacije driveIT iznosi 17.899,00 kn</w:t>
+      </w:r>
+      <w:r>
+        <w:t xml:space="preserve">. </w:t>
+      </w:r>
+    </w:p>
+    <w:p>
+      <w:pPr>
+        <w:keepNext/>
         <w:spacing w:line="360" w:lineRule="auto"/>
         <w:jc w:val="both"/>
       </w:pPr>
       <w:r>
         <w:pict>
-          <v:shape id="_x0000_i1030" type="#_x0000_t75" style="width:456pt;height:393.75pt">
+          <v:shape id="_x0000_i1025" type="#_x0000_t75" style="width:455.8pt;height:393.8pt">
             <v:imagedata r:id="rId15" o:title="budget 1"/>
           </v:shape>
         </w:pict>
@@ -4700,6 +5431,38 @@
     </w:p>
     <w:p>
       <w:pPr>
+        <w:pStyle w:val="Caption"/>
+        <w:jc w:val="center"/>
+      </w:pPr>
+      <w:r>
+        <w:t xml:space="preserve">Slika </w:t>
+      </w:r>
+      <w:fldSimple w:instr=" SEQ Slika \* ARABIC ">
+        <w:r>
+          <w:rPr>
+            <w:noProof/>
+          </w:rPr>
+          <w:t>5</w:t>
+        </w:r>
+      </w:fldSimple>
+      <w:r>
+        <w:t xml:space="preserve">. </w:t>
+      </w:r>
+      <w:r>
+        <w:t>Izvještaj</w:t>
+      </w:r>
+      <w:r>
+        <w:t xml:space="preserve"> o budžetu </w:t>
+      </w:r>
+      <w:r>
+        <w:t>projekta</w:t>
+      </w:r>
+      <w:r>
+        <w:t xml:space="preserve"> (MS Project)</w:t>
+      </w:r>
+    </w:p>
+    <w:p>
+      <w:pPr>
         <w:spacing w:line="360" w:lineRule="auto"/>
         <w:jc w:val="both"/>
       </w:pPr>
@@ -4708,7 +5471,7 @@
       <w:pPr>
         <w:pStyle w:val="FOINaslov2"/>
       </w:pPr>
-      <w:bookmarkStart w:id="31" w:name="_Toc386380096"/>
+      <w:bookmarkStart w:id="31" w:name="_Toc386391910"/>
       <w:r>
         <w:t>Ponuda naručitelju</w:t>
       </w:r>
@@ -4740,11 +5503,6 @@
     </w:p>
     <w:p>
       <w:pPr>
-        <w:spacing w:line="360" w:lineRule="auto"/>
-      </w:pPr>
-    </w:p>
-    <w:p>
-      <w:pPr>
         <w:jc w:val="both"/>
         <w:rPr>
           <w:rFonts w:ascii="Algerian" w:hAnsi="Algerian" w:cs="Arial"/>
@@ -4763,7 +5521,6 @@
       <w:pPr>
         <w:jc w:val="both"/>
         <w:rPr>
-          <w:rFonts w:ascii="Algerian" w:hAnsi="Algerian" w:cs="Arial"/>
           <w:sz w:val="28"/>
           <w:szCs w:val="28"/>
         </w:rPr>
@@ -4777,13 +5534,13 @@
         </w:rPr>
         <w:lastRenderedPageBreak/>
         <w:drawing>
-          <wp:anchor distT="0" distB="0" distL="114300" distR="114300" simplePos="0" relativeHeight="251657728" behindDoc="1" locked="0" layoutInCell="1" allowOverlap="1" wp14:anchorId="0D38C2BF" wp14:editId="5593C405">
+          <wp:anchor distT="0" distB="0" distL="114300" distR="114300" simplePos="0" relativeHeight="251659776" behindDoc="1" locked="0" layoutInCell="1" allowOverlap="1" wp14:anchorId="4E6F9DA2" wp14:editId="2AFF414B">
             <wp:simplePos x="0" y="0"/>
             <wp:positionH relativeFrom="column">
-              <wp:posOffset>2757170</wp:posOffset>
+              <wp:posOffset>2525975</wp:posOffset>
             </wp:positionH>
             <wp:positionV relativeFrom="paragraph">
-              <wp:posOffset>15875</wp:posOffset>
+              <wp:posOffset>4583</wp:posOffset>
             </wp:positionV>
             <wp:extent cx="3600450" cy="739028"/>
             <wp:effectExtent l="0" t="0" r="0" b="0"/>
@@ -4832,29 +5589,26 @@
           </wp:anchor>
         </w:drawing>
       </w:r>
-      <w:proofErr w:type="spellStart"/>
-      <w:r>
-        <w:rPr>
-          <w:rFonts w:ascii="Algerian" w:hAnsi="Algerian" w:cs="Arial"/>
+      <w:r>
+        <w:rPr>
           <w:sz w:val="28"/>
           <w:szCs w:val="28"/>
         </w:rPr>
         <w:t>team.NOT</w:t>
       </w:r>
-      <w:proofErr w:type="spellEnd"/>
     </w:p>
     <w:p>
       <w:pPr>
         <w:pStyle w:val="NoSpacing"/>
         <w:rPr>
-          <w:rFonts w:ascii="Algerian" w:hAnsi="Algerian"/>
+          <w:rFonts w:ascii="Times New Roman" w:hAnsi="Times New Roman" w:cs="Times New Roman"/>
           <w:sz w:val="28"/>
           <w:szCs w:val="28"/>
         </w:rPr>
       </w:pPr>
       <w:r>
         <w:rPr>
-          <w:rFonts w:ascii="Algerian" w:hAnsi="Algerian"/>
+          <w:rFonts w:ascii="Times New Roman" w:hAnsi="Times New Roman" w:cs="Times New Roman"/>
           <w:sz w:val="28"/>
           <w:szCs w:val="28"/>
         </w:rPr>
@@ -4865,34 +5619,18 @@
       <w:pPr>
         <w:pStyle w:val="NoSpacing"/>
         <w:rPr>
-          <w:rFonts w:ascii="Algerian" w:hAnsi="Algerian"/>
+          <w:rFonts w:ascii="Times New Roman" w:hAnsi="Times New Roman" w:cs="Times New Roman"/>
           <w:sz w:val="28"/>
           <w:szCs w:val="28"/>
         </w:rPr>
       </w:pPr>
       <w:r>
         <w:rPr>
-          <w:rFonts w:ascii="Algerian" w:hAnsi="Algerian"/>
+          <w:rFonts w:ascii="Times New Roman" w:hAnsi="Times New Roman" w:cs="Times New Roman"/>
           <w:sz w:val="28"/>
           <w:szCs w:val="28"/>
         </w:rPr>
-        <w:t>42 000 Vara</w:t>
-      </w:r>
-      <w:r>
-        <w:rPr>
-          <w:rFonts w:ascii="Cambria" w:hAnsi="Cambria" w:cs="Cambria"/>
-          <w:sz w:val="28"/>
-          <w:szCs w:val="28"/>
-        </w:rPr>
-        <w:t>ž</w:t>
-      </w:r>
-      <w:r>
-        <w:rPr>
-          <w:rFonts w:ascii="Algerian" w:hAnsi="Algerian"/>
-          <w:sz w:val="28"/>
-          <w:szCs w:val="28"/>
-        </w:rPr>
-        <w:t xml:space="preserve">din </w:t>
+        <w:t xml:space="preserve">42 000 Varaždin </w:t>
       </w:r>
     </w:p>
     <w:p>
@@ -4929,7 +5667,6 @@
           <w:szCs w:val="44"/>
         </w:rPr>
       </w:pPr>
-      <w:proofErr w:type="spellStart"/>
       <w:r>
         <w:rPr>
           <w:sz w:val="44"/>
@@ -4937,7 +5674,6 @@
         </w:rPr>
         <w:t>driveIT</w:t>
       </w:r>
-      <w:proofErr w:type="spellEnd"/>
     </w:p>
     <w:p>
       <w:pPr>
@@ -4970,23 +5706,7 @@
         <w:spacing w:line="360" w:lineRule="auto"/>
       </w:pPr>
       <w:r>
-        <w:t xml:space="preserve">tvrtka </w:t>
-      </w:r>
-      <w:proofErr w:type="spellStart"/>
-      <w:r>
-        <w:t>team.NOT</w:t>
-      </w:r>
-      <w:proofErr w:type="spellEnd"/>
-      <w:r>
-        <w:t xml:space="preserve"> d.o.o. razvila je aplikaciju koja pomaže autosalonima rabljenih vozila oko evidencije stanja vozila u njihovom  „dvorištu“. Smatramo da bi ova aplikacija </w:t>
-      </w:r>
-      <w:proofErr w:type="spellStart"/>
-      <w:r>
-        <w:t>driveIT</w:t>
-      </w:r>
-      <w:proofErr w:type="spellEnd"/>
-      <w:r>
-        <w:t xml:space="preserve"> bila idealno rješenje za Vaš autosalon. </w:t>
+        <w:t xml:space="preserve">tvrtka team.NOT d.o.o. razvila je aplikaciju koja pomaže autosalonima rabljenih vozila oko evidencije stanja vozila u njihovom  „dvorištu“. Smatramo da bi ova aplikacija driveIT bila idealno rješenje za Vaš autosalon. </w:t>
       </w:r>
     </w:p>
     <w:p>
@@ -5018,7 +5738,13 @@
         <w:spacing w:line="360" w:lineRule="auto"/>
       </w:pPr>
       <w:r>
-        <w:t xml:space="preserve">Predviđena cijena aplikacije je________. U cijenu su uključeni troškovi analize poslovnog slučaja, modeliranje, odnosno izrada svih potrebnih dijagrama i baze podataka te sama realizacija i izrada aplikacije. </w:t>
+        <w:t>Predviđena cijena aplikacije je</w:t>
+      </w:r>
+      <w:r>
+        <w:t xml:space="preserve"> 17.899,00 kn</w:t>
+      </w:r>
+      <w:r>
+        <w:t xml:space="preserve">. U cijenu su uključeni troškovi analize poslovnog slučaja, modeliranje, odnosno izrada svih potrebnih dijagrama i baze podataka te sama realizacija i izrada aplikacije. </w:t>
       </w:r>
     </w:p>
     <w:p>
@@ -5076,15 +5802,7 @@
         <w:jc w:val="right"/>
       </w:pPr>
       <w:r>
-        <w:t xml:space="preserve">Mislav </w:t>
-      </w:r>
-      <w:proofErr w:type="spellStart"/>
-      <w:r>
-        <w:t>Boras</w:t>
-      </w:r>
-      <w:proofErr w:type="spellEnd"/>
-      <w:r>
-        <w:t xml:space="preserve"> (</w:t>
+        <w:t>Mislav Boras (</w:t>
       </w:r>
       <w:hyperlink r:id="rId18" w:history="1">
         <w:r>
@@ -5124,15 +5842,7 @@
         <w:jc w:val="right"/>
       </w:pPr>
       <w:r>
-        <w:t xml:space="preserve">Lovro </w:t>
-      </w:r>
-      <w:proofErr w:type="spellStart"/>
-      <w:r>
-        <w:t>Predovan</w:t>
-      </w:r>
-      <w:proofErr w:type="spellEnd"/>
-      <w:r>
-        <w:t xml:space="preserve"> (</w:t>
+        <w:t>Lovro Predovan (</w:t>
       </w:r>
       <w:hyperlink r:id="rId20" w:history="1">
         <w:r>
@@ -5180,18 +5890,22 @@
       <w:pPr>
         <w:pStyle w:val="FOINaslov1"/>
       </w:pPr>
+      <w:bookmarkStart w:id="32" w:name="_Toc386391911"/>
       <w:r>
         <w:lastRenderedPageBreak/>
         <w:t>Tehnička dokumentacija</w:t>
       </w:r>
+      <w:bookmarkEnd w:id="32"/>
     </w:p>
     <w:p>
       <w:pPr>
         <w:pStyle w:val="FOINaslov2"/>
       </w:pPr>
+      <w:bookmarkStart w:id="33" w:name="_Toc386391912"/>
       <w:r>
         <w:t>Dijagram slučajeva korištenja</w:t>
       </w:r>
+      <w:bookmarkEnd w:id="33"/>
     </w:p>
     <w:p>
       <w:r>
@@ -5296,7 +6010,13 @@
         <w:t xml:space="preserve"> </w:t>
       </w:r>
       <w:r>
-        <w:t xml:space="preserve">te sustav koji šalje automatski šalje obavijesti o neaktivnosti automobila. Kao što je navedeno svaki od navedenih učesnika osim sustava, prvo se mora prijaviti u sustav. </w:t>
+        <w:t xml:space="preserve">te sustav koji šalje automatski obavijesti o neaktivnosti </w:t>
+      </w:r>
+      <w:r>
+        <w:t>vozila</w:t>
+      </w:r>
+      <w:r>
+        <w:t xml:space="preserve">. Kao što je navedeno svaki od navedenih učesnika osim sustava, prvo se mora prijaviti u sustav. </w:t>
       </w:r>
     </w:p>
     <w:p>
@@ -5329,30 +6049,24 @@
         </w:rPr>
         <w:t xml:space="preserve">popis kupaca i </w:t>
       </w:r>
-      <w:proofErr w:type="spellStart"/>
       <w:r>
         <w:rPr>
           <w:b/>
         </w:rPr>
-        <w:t>interesanata</w:t>
-      </w:r>
-      <w:proofErr w:type="spellEnd"/>
+        <w:t>interesenata</w:t>
+      </w:r>
       <w:r>
         <w:t xml:space="preserve">, gdje kao i kod slučaja dobavljača može dodati nove kupce i/ili </w:t>
       </w:r>
-      <w:proofErr w:type="spellStart"/>
-      <w:r>
-        <w:t>interesante</w:t>
-      </w:r>
-      <w:proofErr w:type="spellEnd"/>
+      <w:r>
+        <w:t>interesente</w:t>
+      </w:r>
       <w:r>
         <w:t xml:space="preserve">, ažurirati ih i brisati, pretraživati te vidjeti detalje za svakog pojedinog kupca i/ili </w:t>
       </w:r>
-      <w:proofErr w:type="spellStart"/>
-      <w:r>
-        <w:t>interesanta</w:t>
-      </w:r>
-      <w:proofErr w:type="spellEnd"/>
+      <w:r>
+        <w:t>interesenta</w:t>
+      </w:r>
       <w:r>
         <w:t>.</w:t>
       </w:r>
@@ -5368,7 +6082,13 @@
         <w:t>Popis vozila</w:t>
       </w:r>
       <w:r>
-        <w:t xml:space="preserve"> može vidjeti i zaposlenik i mehaničar, gdje je moguće vidjeti vozila koja su neaktivna, u također imaju osnovne CRUD operacije, pretraga vozila te je moguće vidjeti detalje o pojedinom vozilu.</w:t>
+        <w:t xml:space="preserve"> može vidjeti i zaposlenik i mehaničar, gdje je moguće vid</w:t>
+      </w:r>
+      <w:r>
+        <w:t xml:space="preserve">jeti vozila koja su neaktivna, </w:t>
+      </w:r>
+      <w:r>
+        <w:t xml:space="preserve"> također imaju osnovne CRUD operacije, pretraga vozila te je moguće vidjeti detalje o pojedinom vozilu.</w:t>
       </w:r>
     </w:p>
     <w:p>
@@ -5382,7 +6102,10 @@
         <w:t>Prikaz parkirališta</w:t>
       </w:r>
       <w:r>
-        <w:t xml:space="preserve"> može vidjeti zaposlenik, te mehaničar na kojem se još može vidjeti  na kojem parkirnom mjestu se nalazi vozilo ukoliko su vozila unutar sustava.</w:t>
+        <w:t xml:space="preserve"> može vidjeti zaposlenik i</w:t>
+      </w:r>
+      <w:r>
+        <w:t xml:space="preserve"> mehaničar na kojem se još može vidjeti  na kojem parkirnom mjestu se nalazi vozilo ukoliko su vozila unutar sustava.</w:t>
       </w:r>
     </w:p>
     <w:p>
@@ -5419,7 +6142,10 @@
         <w:t xml:space="preserve"> popravaka i kvarova</w:t>
       </w:r>
       <w:r>
-        <w:t xml:space="preserve"> mogu vidjeti zaposlenih i mehaničar, gdje mogu unijeti, ažurirati i brisati popravke i kvarove, te vidjeti detalje o svakom od njih.</w:t>
+        <w:t xml:space="preserve"> mogu vidjeti zaposlenik</w:t>
+      </w:r>
+      <w:r>
+        <w:t xml:space="preserve"> i mehaničar, gdje mogu unijeti, ažurirati i brisati popravke i kvarove, te vidjeti detalje o svakom od njih.</w:t>
       </w:r>
     </w:p>
     <w:p>
@@ -5450,11 +6176,9 @@
       <w:r>
         <w:t xml:space="preserve">Administrator sustava može pristupiti svim </w:t>
       </w:r>
-      <w:proofErr w:type="spellStart"/>
-      <w:r>
-        <w:t>djelovima</w:t>
-      </w:r>
-      <w:proofErr w:type="spellEnd"/>
+      <w:r>
+        <w:t>dijelovima</w:t>
+      </w:r>
       <w:r>
         <w:t xml:space="preserve"> aplikacije kao i zaposlenik uz dodatno </w:t>
       </w:r>
@@ -5486,19 +6210,23 @@
       <w:pPr>
         <w:pStyle w:val="FOINaslov2"/>
       </w:pPr>
+      <w:bookmarkStart w:id="34" w:name="_Toc386391913"/>
       <w:r>
         <w:lastRenderedPageBreak/>
         <w:t>Dijagrami slijeda</w:t>
       </w:r>
+      <w:bookmarkEnd w:id="34"/>
     </w:p>
     <w:p>
       <w:pPr>
         <w:pStyle w:val="FOINaslov3"/>
         <w:spacing w:line="360" w:lineRule="auto"/>
       </w:pPr>
+      <w:bookmarkStart w:id="35" w:name="_Toc386391914"/>
       <w:r>
         <w:t>Dijagram slijeda – Prijava u aplikaciju</w:t>
       </w:r>
+      <w:bookmarkEnd w:id="35"/>
     </w:p>
     <w:p>
       <w:pPr>
@@ -5607,13 +6335,14 @@
         <w:pStyle w:val="FOINaslov3"/>
         <w:spacing w:line="360" w:lineRule="auto"/>
       </w:pPr>
+      <w:bookmarkStart w:id="36" w:name="_Toc386391915"/>
       <w:r>
         <w:rPr>
           <w:noProof/>
         </w:rPr>
         <w:lastRenderedPageBreak/>
         <w:drawing>
-          <wp:anchor distT="0" distB="0" distL="114300" distR="114300" simplePos="0" relativeHeight="251658752" behindDoc="0" locked="0" layoutInCell="1" allowOverlap="1" wp14:anchorId="0C0E3EB7" wp14:editId="19889999">
+          <wp:anchor distT="0" distB="0" distL="114300" distR="114300" simplePos="0" relativeHeight="251661824" behindDoc="0" locked="0" layoutInCell="1" allowOverlap="1" wp14:anchorId="0C0E3EB7" wp14:editId="19889999">
             <wp:simplePos x="0" y="0"/>
             <wp:positionH relativeFrom="column">
               <wp:posOffset>-5080</wp:posOffset>
@@ -5681,6 +6410,7 @@
       <w:r>
         <w:t>Dobavljači</w:t>
       </w:r>
+      <w:bookmarkEnd w:id="36"/>
     </w:p>
     <w:p/>
     <w:p>
@@ -5690,7 +6420,37 @@
         <w:jc w:val="both"/>
       </w:pPr>
       <w:r>
-        <w:t xml:space="preserve">Na slici je opisan dijagram slijeda aktivnosti ukoliko korisnik odabere opciju “Dobavljači”. Dakle aktivnost počinje kada korisnik iz glavne forme odabere opciju “Dobavljači”, zatim se u pozadini inicijalizira modul za prikaz dobavljača koji iz baze podataka dohvati sve dobavljače te ih prikaže korisniku u odgovarajućoj formi. Zatim korisnik u toj formi ima mogućnost da unese novog dobavljača, osvježi dobavljače ili pretraži sve dobavljači. A klikom na pojedinog dobavljača se otvara forma sa svim detaljima o dobavljaču i s mogućnosti da se taj dobavljač ažurira ili obriše. Npr. Ako korisnik odabere unos novog dobavljača. Klikom na gumb “Unesi novog dobavljača” započinje se proces dodavanja novog dobavljača. Istovremeno se inicijalizira modul za dodavanje i korisniku se prikazuje odgovarajuća forma za dodavanje dobavljača u koju unosi određene vrijednosti o svakom dobavljaču. Zatim se ti podatci proslijede na modul za dodavanje koji dalje šalje te podatke na basu podataka gdje se ti podatci i upisuju. Zatim ako je uspješan korisniku se prikaže obavijest o uspješnom unosu. Ova funkcionalnost je aktivna sve dok korisnik ne izađe iz forme i prilikom izlaska se modul dealocira. </w:t>
+        <w:t xml:space="preserve">Na slici je opisan dijagram slijeda aktivnosti ukoliko korisnik odabere opciju “Dobavljači”. Dakle aktivnost počinje kada korisnik iz glavne forme odabere opciju “Dobavljači”, zatim se u pozadini inicijalizira modul za prikaz dobavljača koji iz baze podataka dohvati sve dobavljače te ih prikaže korisniku u odgovarajućoj formi. Zatim korisnik u toj formi ima mogućnost da unese novog dobavljača, osvježi dobavljače ili </w:t>
+      </w:r>
+      <w:r>
+        <w:t>pretraži sve dobavljači. K</w:t>
+      </w:r>
+      <w:r>
+        <w:t>likom na pojedinog dobavljača se otvara forma sa svim detal</w:t>
+      </w:r>
+      <w:r>
+        <w:t>jima o dobavljaču i s mogućnošću</w:t>
+      </w:r>
+      <w:r>
+        <w:t xml:space="preserve"> da se taj doba</w:t>
+      </w:r>
+      <w:r>
+        <w:t>vljač ažurira ili obriše. Npr. a</w:t>
+      </w:r>
+      <w:r>
+        <w:t>ko korisnik odabere unos n</w:t>
+      </w:r>
+      <w:r>
+        <w:t xml:space="preserve">ovog dobavljača. Klikom na gumb </w:t>
+      </w:r>
+      <w:r>
+        <w:t>“Unesi novog dobavljača” započinje se proces dodavanja novog dobavljača. Istovremeno se inicijalizira modul za dodavanje i korisniku se prikazuje odgovarajuća forma za dodavanje dobavljača u koju unosi određene vrijednosti o svakom dobavljaču. Zatim se ti podatci proslijede na modul za dodavanje ko</w:t>
+      </w:r>
+      <w:r>
+        <w:t>ji dalje šalje te podatke na baz</w:t>
+      </w:r>
+      <w:r>
+        <w:t xml:space="preserve">u podataka gdje se ti podatci i upisuju. Zatim ako je uspješan korisniku se prikaže obavijest o uspješnom unosu. Ova funkcionalnost je aktivna sve dok korisnik ne izađe iz forme i prilikom izlaska se modul dealocira. </w:t>
       </w:r>
     </w:p>
     <w:p>
@@ -5718,10 +6478,12 @@
         <w:pStyle w:val="FOINaslov3"/>
         <w:spacing w:line="360" w:lineRule="auto"/>
       </w:pPr>
+      <w:bookmarkStart w:id="37" w:name="_Toc386391916"/>
       <w:r>
         <w:lastRenderedPageBreak/>
         <w:t>Dijagram slijeda – Vozila</w:t>
       </w:r>
+      <w:bookmarkEnd w:id="37"/>
     </w:p>
     <w:p>
       <w:pPr>
@@ -5793,7 +6555,13 @@
       </w:r>
       <w:r>
         <w:lastRenderedPageBreak/>
-        <w:t>opcija koje se nude korisniku. Karakteristično za ovu klasu formi ( CRUD forme) u našem programu je to da nude listu svih elemenata odnosno u ovom slučaju automobila te opcije poput osvježavanja pogleda , pretraživanja elemenata te naravno osnovne CRUD operacije. Nakon instanciranja forme s pregledom automobila odlazi zahtjev na server koji bi trebao vratiti listu svih automobila te korisnik može započeti s radom.</w:t>
+        <w:t xml:space="preserve">opcija koje se nude korisniku. Karakteristično za ovu klasu formi ( CRUD forme) u našem programu je to da nude listu svih elemenata odnosno u ovom slučaju </w:t>
+      </w:r>
+      <w:r>
+        <w:t>automobila</w:t>
+      </w:r>
+      <w:r>
+        <w:t xml:space="preserve"> te opcije poput osvježavanja pogleda , pretraživanja elemenata te naravno osnovne CRUD operacije. Nakon instanciranja forme s pregledom automobila odlazi zahtjev na server koji bi trebao vratiti listu svih automobila te korisnik može započeti s radom.</w:t>
       </w:r>
       <w:r>
         <w:br/>
@@ -5806,18 +6574,8 @@
         <w:ind w:firstLine="709"/>
         <w:jc w:val="both"/>
       </w:pPr>
-      <w:bookmarkStart w:id="32" w:name="_GoBack"/>
-      <w:bookmarkEnd w:id="32"/>
-      <w:r>
-        <w:t xml:space="preserve">Odabirom bilo kojeg elementa u listi otvara se detaljniji prikaz karakteristika vozila te tu možemo odabrati opcije modifikacije ili brisanja određenog elementa liste ( vozila ) .U oba slučaja procedura je ista jer naš modul će kontaktirati server koji će nam vratiti poruku o statusu našeg upita. Izvršavanjem neke od ovih akcija modul za prikaz detalja o automobilu se automatski </w:t>
-      </w:r>
-      <w:proofErr w:type="spellStart"/>
-      <w:r>
-        <w:t>dealocira</w:t>
-      </w:r>
-      <w:proofErr w:type="spellEnd"/>
-      <w:r>
-        <w:t>.</w:t>
+      <w:r>
+        <w:t>Odabirom bilo kojeg elementa u listi otvara se detaljniji prikaz karakteristika vozila te tu možemo odabrati opcije modifikacije ili brisanja određenog elementa liste ( vozila ) .U oba slučaja procedura je ista jer naš modul će kontaktirati server koji će nam vratiti poruku o statusu našeg upita. Izvršavanjem neke od ovih akcija modul za prikaz detalja o automobilu se automatski dealocira.</w:t>
       </w:r>
     </w:p>
     <w:p>
@@ -5861,26 +6619,10 @@
         <w:t>Kod osvježavanja aplikacije zovemo modul za osvježavanje aplikacije koji nam samo povlači podatke sa servera i sprema ih opet u listu automobila. Nakon što se spomenuto obavi, javlja se poruka o uspješnosti opera</w:t>
       </w:r>
       <w:r>
-        <w:t xml:space="preserve">cije i objekt se sam </w:t>
-      </w:r>
-      <w:proofErr w:type="spellStart"/>
-      <w:r>
-        <w:t>dealocira</w:t>
-      </w:r>
-      <w:proofErr w:type="spellEnd"/>
-      <w:r>
-        <w:t xml:space="preserve">. </w:t>
-      </w:r>
-      <w:r>
-        <w:t xml:space="preserve">Nakon završetka rada objekt se prilikom gašenja forme sam </w:t>
-      </w:r>
-      <w:proofErr w:type="spellStart"/>
-      <w:r>
-        <w:t>dealocira</w:t>
-      </w:r>
-      <w:proofErr w:type="spellEnd"/>
-      <w:r>
-        <w:t>.</w:t>
+        <w:t xml:space="preserve">cije i objekt se sam dealocira. </w:t>
+      </w:r>
+      <w:r>
+        <w:t>Nakon završetka rada objekt se prilikom gašenja forme sam dealocira.</w:t>
       </w:r>
     </w:p>
     <w:p>
@@ -5901,10 +6643,12 @@
         <w:pStyle w:val="FOINaslov3"/>
         <w:spacing w:line="360" w:lineRule="auto"/>
       </w:pPr>
+      <w:bookmarkStart w:id="38" w:name="_Toc386391917"/>
       <w:r>
         <w:lastRenderedPageBreak/>
         <w:t>Dijagram slijeda – Popravka i kvarova</w:t>
       </w:r>
+      <w:bookmarkEnd w:id="38"/>
     </w:p>
     <w:p>
       <w:r>
@@ -5967,23 +6711,13 @@
         <w:ind w:firstLine="709"/>
       </w:pPr>
       <w:r>
-        <w:t xml:space="preserve">Na ovom dijagramu prikazan je slijed popravaka i kvarova za mehaničara. Prilikom prijave u sustav inicijalizira se modul za prikaz vozila koji dohvaća podatke iz baze, zatim se filtriraju sva vozila za popravak i vraćaju korisniku unutar forme. Sve dok se korisnik nalazi na formi za popravke i kvarove, može vidjeti detalje o označenom automobilu s liste. U tom slučaju se inicijalizira modul za detalje o vozilu nakon čega se korisniku prikaže prikaz forme detalja vozila. Ukoliko korisnik označi popravak vozila, inicijalizira se novi modul za detalje o popravku koji se prikazuje korisniku. Korisnik unosi detalje o popravku, koji se prosljeđuju preko modula u bazu podataka koja vraća potvrdu o uspješnosti koja se ispisuje korisniku. Nakon toga se </w:t>
-      </w:r>
-      <w:proofErr w:type="spellStart"/>
-      <w:r>
-        <w:t>dealocira</w:t>
-      </w:r>
-      <w:proofErr w:type="spellEnd"/>
-      <w:r>
-        <w:t xml:space="preserve"> modul za detalje o popravku. Također na kraju se </w:t>
-      </w:r>
-      <w:proofErr w:type="spellStart"/>
-      <w:r>
-        <w:t>dealociraju</w:t>
-      </w:r>
-      <w:proofErr w:type="spellEnd"/>
-      <w:r>
-        <w:t xml:space="preserve"> moduli za detalje o vozilu i modul za prikaz vozila.</w:t>
+        <w:t>Na ovom dijagramu prikazan je slijed popravaka i kvarova za mehaničara. Prilikom prijave u sustav inicijalizira se modul za prikaz vozila koji dohvaća podatke iz baze, zatim se filtriraju sva vozila za popravak i vraćaju korisniku unutar forme. Sve dok se korisnik nalazi na f</w:t>
+      </w:r>
+      <w:r>
+        <w:t>ormi za popravke i kvarove, mogu se vidjeti detalji</w:t>
+      </w:r>
+      <w:r>
+        <w:t xml:space="preserve"> o označenom automobilu s liste. U tom slučaju se inicijalizira modul za detalje o vozilu nakon čega se korisniku prikaže prikaz forme detalja vozila. Ukoliko korisnik označi popravak vozila, inicijalizira se novi modul za detalje o popravku koji se prikazuje korisniku. Korisnik unosi detalje o popravku, koji se prosljeđuju preko modula u bazu podataka koja vraća potvrdu o uspješnosti koja se ispisuje korisniku. Nakon toga se dealocira modul za detalje o popravku. Također na kraju se dealociraju moduli za detalje o vozilu i modul za prikaz vozila.</w:t>
       </w:r>
       <w:r>
         <w:t xml:space="preserve"> </w:t>
@@ -5997,10 +6731,12 @@
         <w:pStyle w:val="FOINaslov3"/>
         <w:spacing w:line="360" w:lineRule="auto"/>
       </w:pPr>
+      <w:bookmarkStart w:id="39" w:name="_Toc386391918"/>
       <w:r>
         <w:lastRenderedPageBreak/>
         <w:t>Dijagram slijeda – Ugovori</w:t>
       </w:r>
+      <w:bookmarkEnd w:id="39"/>
     </w:p>
     <w:p>
       <w:pPr>
@@ -6009,7 +6745,7 @@
       </w:pPr>
       <w:r>
         <w:pict>
-          <v:shape id="_x0000_i1025" type="#_x0000_t75" style="width:453pt;height:573.75pt">
+          <v:shape id="_x0000_i1029" type="#_x0000_t75" style="width:453.3pt;height:573.5pt">
             <v:imagedata r:id="rId27" o:title="Dijagram slijeda -Ugovori 1"/>
           </v:shape>
         </w:pict>
@@ -6031,7 +6767,7 @@
       <w:r>
         <w:lastRenderedPageBreak/>
         <w:pict>
-          <v:shape id="_x0000_i1026" type="#_x0000_t75" style="width:453pt;height:484.5pt">
+          <v:shape id="_x0000_i1030" type="#_x0000_t75" style="width:453.3pt;height:483.95pt">
             <v:imagedata r:id="rId28" o:title="Dijagram slijeda -Ugovori 2"/>
           </v:shape>
         </w:pict>
@@ -6050,39 +6786,25 @@
         <w:jc w:val="both"/>
       </w:pPr>
       <w:r>
-        <w:t xml:space="preserve">Na slici je opisan dijagram slijeda aktivnosti ukoliko korisnik odabere opciju “Ugovori”. Dakle aktivnost </w:t>
-      </w:r>
-      <w:proofErr w:type="spellStart"/>
-      <w:r>
-        <w:t>počima</w:t>
-      </w:r>
-      <w:proofErr w:type="spellEnd"/>
+        <w:t>Na slici je opisan dijagram slijeda aktivnosti ukoliko korisnik odabere opciju “</w:t>
+      </w:r>
+      <w:r>
+        <w:t>Ugovori”. Dakle aktivnost počinje</w:t>
+      </w:r>
       <w:r>
         <w:t xml:space="preserve"> kada korisnik iz glavne forme odabere opciju “Ugovori”, zatim se u pozadini inicijalizira modul za prikaz ugovora i korisniku se prikaže forma s listom svih ugovora koji su do sada uneseni i korisnik može s </w:t>
       </w:r>
-      <w:proofErr w:type="spellStart"/>
-      <w:r>
-        <w:t>dadati</w:t>
-      </w:r>
-      <w:proofErr w:type="spellEnd"/>
-      <w:r>
-        <w:t xml:space="preserve"> novi ugovor, pretražiti sve ugovore ili ih osvježiti. Te klikom na određeni ugovor se prikažu svi detalji tog ugovora te korisnik ima mogućnost da ažurira taj ugovor, obriše ili da generira word dokument iz njega. Prilikom generiranja word dokumenta otvara se aplikacija u kojoj se otvara generirani word dokument i korisnik ima mogućnost </w:t>
-      </w:r>
-      <w:proofErr w:type="spellStart"/>
-      <w:r>
-        <w:t>printanja</w:t>
-      </w:r>
-      <w:proofErr w:type="spellEnd"/>
-      <w:r>
-        <w:t xml:space="preserve"> iz samog word dokumenta. Nakon izlaska iz forme </w:t>
-      </w:r>
-      <w:proofErr w:type="spellStart"/>
-      <w:r>
-        <w:t>delaociraju</w:t>
-      </w:r>
-      <w:proofErr w:type="spellEnd"/>
-      <w:r>
-        <w:t xml:space="preserve"> se moduli.</w:t>
+      <w:r>
+        <w:t>dodati</w:t>
+      </w:r>
+      <w:r>
+        <w:t xml:space="preserve"> novi ugovor, pretražiti sv</w:t>
+      </w:r>
+      <w:r>
+        <w:t>e ugovore ili ih osvježiti. K</w:t>
+      </w:r>
+      <w:r>
+        <w:t>likom na određeni ugovor se prikažu svi detalji tog ugovora te korisnik ima mogućnost da ažurira taj ugovor, obriše ili da generira word dokument iz njega. Prilikom generiranja word dokumenta otvara se aplikacija u kojoj se otvara generirani word dokument i korisnik ima mogućnost printanja iz samog word dokumenta. Nakon izlaska iz forme delaociraju se moduli.</w:t>
       </w:r>
       <w:r>
         <w:br w:type="page"/>
@@ -6103,10 +6825,12 @@
       <w:pPr>
         <w:pStyle w:val="FOINaslov2"/>
       </w:pPr>
+      <w:bookmarkStart w:id="40" w:name="_Toc386391919"/>
       <w:r>
         <w:lastRenderedPageBreak/>
         <w:t>Dijagram klasa</w:t>
       </w:r>
+      <w:bookmarkEnd w:id="40"/>
     </w:p>
     <w:p>
       <w:pPr>
@@ -6188,55 +6912,13 @@
       </w:pPr>
       <w:r>
         <w:lastRenderedPageBreak/>
-        <w:t xml:space="preserve">Dijagram  klasa  je  vrsta  strukturnog  statičkog  UML  dijagrama  koji  opisuje  strukturu modeliranog  sustava:  klase,  atribute,  operacije  i  statičke  veze  među  klasama.  Klasa predstavlja  skup  sličnih  objekata,  odnosno  objekata  koji  posjeduju  iste  atribute,  metode  i odnose  pa  su  tako,  osim  atributa,  definirane  i  operacije  kojima  se  ostvaruje  funkcionalnost aplikacije koja se izrađuje. Kod našeg dijagrama klasa nastojali smo što bolje implementirati MVC uzorak dizajna prema kojem imamo odvojene slojeve prezentacije, logike i upravljanja podacima te smo mu nadodali i servise za komunikaciju sa serverom. Servisi se nadovezuju na model u kojem imamo približne klase koje odgovaraju tablicama u era modelu te ćemo njih popunjavati podacima koje ćemo slati </w:t>
-      </w:r>
-      <w:proofErr w:type="spellStart"/>
-      <w:r>
-        <w:t>kontroleru</w:t>
-      </w:r>
-      <w:proofErr w:type="spellEnd"/>
-      <w:r>
-        <w:t xml:space="preserve"> na obradu i manipulaciju. Svi podaci će ići i biti obrađivani preko i u </w:t>
-      </w:r>
-      <w:proofErr w:type="spellStart"/>
-      <w:r>
-        <w:t>kontroleru</w:t>
-      </w:r>
-      <w:proofErr w:type="spellEnd"/>
-      <w:r>
-        <w:t xml:space="preserve"> koji će popunjavati klase </w:t>
-      </w:r>
-      <w:proofErr w:type="spellStart"/>
-      <w:r>
-        <w:t>dijecu</w:t>
-      </w:r>
-      <w:proofErr w:type="spellEnd"/>
-      <w:r>
-        <w:t xml:space="preserve"> od apstraktne klase “</w:t>
-      </w:r>
-      <w:proofErr w:type="spellStart"/>
-      <w:r>
-        <w:t>view</w:t>
-      </w:r>
-      <w:proofErr w:type="spellEnd"/>
-      <w:r>
-        <w:t xml:space="preserve">”. U </w:t>
-      </w:r>
-      <w:proofErr w:type="spellStart"/>
-      <w:r>
-        <w:t>kontroleru</w:t>
-      </w:r>
-      <w:proofErr w:type="spellEnd"/>
-      <w:r>
-        <w:t xml:space="preserve"> ćemo imati dva dodatna modula za ispis i generiranje dokumenata koji će biti zasebne komponente te ćemo implementirati </w:t>
-      </w:r>
-      <w:proofErr w:type="spellStart"/>
-      <w:r>
-        <w:t>osluškivač</w:t>
-      </w:r>
-      <w:proofErr w:type="spellEnd"/>
-      <w:r>
-        <w:t xml:space="preserve"> koji će nakon svakog logina u sustav javljati zaposleniku koji automobili se nisu dugo palili.</w:t>
+        <w:t xml:space="preserve">Dijagram  klasa  je  vrsta  strukturnog  statičkog  UML  dijagrama  koji  opisuje  strukturu modeliranog  sustava:  klase,  atribute,  operacije  i  statičke  veze  među  klasama.  Klasa predstavlja  skup  sličnih  objekata,  odnosno  objekata  koji  posjeduju  iste  atribute,  metode  i odnose  pa  su  tako,  osim  atributa,  definirane  i  operacije  kojima  se  ostvaruje  funkcionalnost aplikacije koja se izrađuje. Kod našeg dijagrama klasa nastojali smo što bolje implementirati MVC uzorak dizajna prema kojem imamo odvojene slojeve prezentacije, logike i upravljanja podacima te smo mu nadodali i servise za komunikaciju sa serverom. Servisi se nadovezuju na model u kojem imamo približne klase koje odgovaraju tablicama u era modelu te ćemo njih popunjavati podacima koje ćemo slati kontroleru na obradu i manipulaciju. Svi podaci će ići i biti obrađivani preko i u kontroleru koji će popunjavati klase </w:t>
+      </w:r>
+      <w:r>
+        <w:t>djecu</w:t>
+      </w:r>
+      <w:r>
+        <w:t xml:space="preserve"> od apstraktne klase “view”. U kontroleru ćemo imati dva dodatna modula za ispis i generiranje dokumenata koji će biti zasebne komponente te ćemo implementirati osluškivač koji će nakon svakog logina u sustav javljati zaposleniku koji automobili se nisu dugo palili.</w:t>
       </w:r>
     </w:p>
     <w:p>
@@ -6245,31 +6927,18 @@
         <w:jc w:val="both"/>
       </w:pPr>
       <w:r>
-        <w:t xml:space="preserve">Klase djeca od klase </w:t>
-      </w:r>
-      <w:proofErr w:type="spellStart"/>
-      <w:r>
-        <w:t>View</w:t>
-      </w:r>
-      <w:proofErr w:type="spellEnd"/>
-      <w:r>
-        <w:t xml:space="preserve"> će biti forme koje smo podijelili u formu za prijavu, </w:t>
-      </w:r>
-      <w:proofErr w:type="spellStart"/>
-      <w:r>
-        <w:t>crud</w:t>
-      </w:r>
-      <w:proofErr w:type="spellEnd"/>
-      <w:r>
-        <w:t xml:space="preserve"> forme i interaktivno parkiralište i svaka od njih poziva odgovarajuće metode u </w:t>
-      </w:r>
-      <w:proofErr w:type="spellStart"/>
-      <w:r>
-        <w:t>kontroleru</w:t>
-      </w:r>
-      <w:proofErr w:type="spellEnd"/>
-      <w:r>
-        <w:t xml:space="preserve"> koji dalje komunicira s modelom ili sa serverom preko modela.</w:t>
+        <w:t xml:space="preserve">Klase djeca od klase View će biti forme koje smo podijelili u formu za prijavu, </w:t>
+      </w:r>
+      <w:r>
+        <w:t>CRUD</w:t>
+      </w:r>
+      <w:r>
+        <w:t xml:space="preserve"> forme i interaktivno parkiralište i svaka od njih poziva o</w:t>
+      </w:r>
+      <w:bookmarkStart w:id="41" w:name="_GoBack"/>
+      <w:bookmarkEnd w:id="41"/>
+      <w:r>
+        <w:t>dgovarajuće metode u kontroleru koji dalje komunicira s modelom ili sa serverom preko modela.</w:t>
       </w:r>
     </w:p>
     <w:p>
@@ -6301,22 +6970,17 @@
         <w:pStyle w:val="FOINaslov2"/>
         <w:spacing w:before="0" w:after="0"/>
       </w:pPr>
+      <w:bookmarkStart w:id="42" w:name="_Toc386391920"/>
       <w:r>
         <w:lastRenderedPageBreak/>
         <w:t>Era model</w:t>
       </w:r>
-    </w:p>
-    <w:p>
-      <w:pPr>
-        <w:pStyle w:val="FOINaslov2"/>
-        <w:numPr>
-          <w:ilvl w:val="0"/>
-          <w:numId w:val="0"/>
-        </w:numPr>
-      </w:pPr>
+      <w:bookmarkEnd w:id="42"/>
+    </w:p>
+    <w:p>
       <w:r>
         <w:pict>
-          <v:shape id="_x0000_i1027" type="#_x0000_t75" style="width:575.25pt;height:423pt">
+          <v:shape id="_x0000_i1031" type="#_x0000_t75" style="width:575.35pt;height:423.25pt">
             <v:imagedata r:id="rId30" o:title="era model 1"/>
           </v:shape>
         </w:pict>
@@ -6351,14 +7015,12 @@
         </w:rPr>
         <w:t xml:space="preserve"> Glavna tablica na koju se veže većina drugih je „vozilo“. Ona sadrži osnovne </w:t>
       </w:r>
-      <w:proofErr w:type="spellStart"/>
       <w:r>
         <w:rPr>
           <w:color w:val="000000"/>
         </w:rPr>
-        <w:t>podakte</w:t>
-      </w:r>
-      <w:proofErr w:type="spellEnd"/>
+        <w:t>podatke</w:t>
+      </w:r>
       <w:r>
         <w:rPr>
           <w:color w:val="000000"/>
@@ -6434,7 +7096,6 @@
         <w:docPartUnique/>
       </w:docPartObj>
     </w:sdtPr>
-    <w:sdtEndPr/>
     <w:sdtContent>
       <w:p>
         <w:pPr>
@@ -6454,7 +7115,7 @@
           <w:rPr>
             <w:noProof/>
           </w:rPr>
-          <w:t>I</w:t>
+          <w:t>II</w:t>
         </w:r>
         <w:r>
           <w:rPr>
@@ -6483,7 +7144,6 @@
         <w:docPartUnique/>
       </w:docPartObj>
     </w:sdtPr>
-    <w:sdtEndPr/>
     <w:sdtContent>
       <w:p>
         <w:pPr>
@@ -6503,7 +7163,7 @@
           <w:rPr>
             <w:noProof/>
           </w:rPr>
-          <w:t>18</w:t>
+          <w:t>24</w:t>
         </w:r>
         <w:r>
           <w:rPr>
@@ -9440,7 +10100,7 @@
 </file>
 
 <file path=customXml/itemProps1.xml><?xml version="1.0" encoding="utf-8"?>
-<ds:datastoreItem xmlns:ds="http://schemas.openxmlformats.org/officeDocument/2006/customXml" ds:itemID="{C81A4028-5339-41A6-A979-67BE1372679B}">
+<ds:datastoreItem xmlns:ds="http://schemas.openxmlformats.org/officeDocument/2006/customXml" ds:itemID="{34645933-E3B5-469E-90AD-60EA27F22AC8}">
   <ds:schemaRefs>
     <ds:schemaRef ds:uri="http://schemas.openxmlformats.org/officeDocument/2006/bibliography"/>
   </ds:schemaRefs>

</xml_diff>